<commit_message>
Fixed a Task-related bug
</commit_message>
<xml_diff>
--- a/Report.docx
+++ b/Report.docx
@@ -1,6 +1,6 @@
 
 <file path=word/document.xml><?xml version="1.0" encoding="utf-8"?>
-<w:document xmlns:ve="http://schemas.openxmlformats.org/markup-compatibility/2006" xmlns:o="urn:schemas-microsoft-com:office:office" xmlns:r="http://schemas.openxmlformats.org/officeDocument/2006/relationships" xmlns:m="http://schemas.openxmlformats.org/officeDocument/2006/math" xmlns:v="urn:schemas-microsoft-com:vml" xmlns:wp="http://schemas.openxmlformats.org/drawingml/2006/wordprocessingDrawing" xmlns:w10="urn:schemas-microsoft-com:office:word" xmlns:w="http://schemas.openxmlformats.org/wordprocessingml/2006/main" xmlns:wne="http://schemas.microsoft.com/office/word/2006/wordml">
+<w:document xmlns:wpc="http://schemas.microsoft.com/office/word/2010/wordprocessingCanvas" xmlns:mc="http://schemas.openxmlformats.org/markup-compatibility/2006" xmlns:o="urn:schemas-microsoft-com:office:office" xmlns:r="http://schemas.openxmlformats.org/officeDocument/2006/relationships" xmlns:m="http://schemas.openxmlformats.org/officeDocument/2006/math" xmlns:v="urn:schemas-microsoft-com:vml" xmlns:wp14="http://schemas.microsoft.com/office/word/2010/wordprocessingDrawing" xmlns:wp="http://schemas.openxmlformats.org/drawingml/2006/wordprocessingDrawing" xmlns:w10="urn:schemas-microsoft-com:office:word" xmlns:w="http://schemas.openxmlformats.org/wordprocessingml/2006/main" xmlns:w14="http://schemas.microsoft.com/office/word/2010/wordml" xmlns:w15="http://schemas.microsoft.com/office/word/2012/wordml" xmlns:wpg="http://schemas.microsoft.com/office/word/2010/wordprocessingGroup" xmlns:wpi="http://schemas.microsoft.com/office/word/2010/wordprocessingInk" xmlns:wne="http://schemas.microsoft.com/office/word/2006/wordml" xmlns:wps="http://schemas.microsoft.com/office/word/2010/wordprocessingShape" mc:Ignorable="w14 w15 wp14">
   <w:body>
     <w:p>
       <w:pPr>
@@ -24,7 +24,16 @@
           <w:szCs w:val="30"/>
           <w:lang w:val="en-US"/>
         </w:rPr>
-        <w:t>Hand-in 4</w:t>
+        <w:t xml:space="preserve">Hand-in </w:t>
+      </w:r>
+      <w:r>
+        <w:rPr>
+          <w:b/>
+          <w:sz w:val="30"/>
+          <w:szCs w:val="30"/>
+          <w:lang w:val="en-US"/>
+        </w:rPr>
+        <w:t>5</w:t>
       </w:r>
     </w:p>
     <w:p>
@@ -43,7 +52,19 @@
         <w:rPr>
           <w:lang w:val="en-US"/>
         </w:rPr>
-        <w:t xml:space="preserve">ve made a </w:t>
+        <w:t xml:space="preserve">ve </w:t>
+      </w:r>
+      <w:r>
+        <w:rPr>
+          <w:lang w:val="en-US"/>
+        </w:rPr>
+        <w:t>extended our</w:t>
+      </w:r>
+      <w:r>
+        <w:rPr>
+          <w:lang w:val="en-US"/>
+        </w:rPr>
+        <w:t xml:space="preserve"> </w:t>
       </w:r>
       <w:proofErr w:type="spellStart"/>
       <w:r>
@@ -57,13 +78,13 @@
         <w:rPr>
           <w:lang w:val="en-US"/>
         </w:rPr>
-        <w:t xml:space="preserve"> application, which </w:t>
-      </w:r>
-      <w:r>
-        <w:rPr>
-          <w:lang w:val="en-US"/>
-        </w:rPr>
-        <w:t>uses a reviewed XML format and the server can now handle multiple concurrent clients.</w:t>
+        <w:t xml:space="preserve"> application</w:t>
+      </w:r>
+      <w:r>
+        <w:rPr>
+          <w:lang w:val="en-US"/>
+        </w:rPr>
+        <w:t xml:space="preserve"> with an authentication facility.</w:t>
       </w:r>
     </w:p>
     <w:p>
@@ -77,17 +98,15 @@
           <w:b/>
           <w:lang w:val="en-US"/>
         </w:rPr>
-        <w:t xml:space="preserve">Task and </w:t>
-      </w:r>
-      <w:proofErr w:type="spellStart"/>
+        <w:t>Task</w:t>
+      </w:r>
       <w:r>
         <w:rPr>
           <w:b/>
           <w:lang w:val="en-US"/>
         </w:rPr>
-        <w:t>TaskList</w:t>
-      </w:r>
-      <w:proofErr w:type="spellEnd"/>
+        <w:t xml:space="preserve"> modifications</w:t>
+      </w:r>
       <w:r>
         <w:rPr>
           <w:b/>
@@ -97,76 +116,181 @@
       </w:r>
       <w:r>
         <w:rPr>
-          <w:lang w:val="en-US"/>
-        </w:rPr>
-        <w:t xml:space="preserve">We have made a few modifications to these classes. </w:t>
-      </w:r>
-      <w:r>
-        <w:rPr>
+          <w:noProof/>
+          <w:lang w:eastAsia="da-DK"/>
+        </w:rPr>
+        <w:drawing>
+          <wp:anchor distT="0" distB="0" distL="114300" distR="114300" simplePos="0" relativeHeight="251661824" behindDoc="0" locked="0" layoutInCell="1" allowOverlap="1" wp14:anchorId="450E028E" wp14:editId="4584D5E1">
+            <wp:simplePos x="0" y="0"/>
+            <wp:positionH relativeFrom="column">
+              <wp:posOffset>0</wp:posOffset>
+            </wp:positionH>
+            <wp:positionV relativeFrom="line">
+              <wp:posOffset>377190</wp:posOffset>
+            </wp:positionV>
+            <wp:extent cx="4688840" cy="2169160"/>
+            <wp:effectExtent l="0" t="0" r="0" b="0"/>
+            <wp:wrapTopAndBottom/>
+            <wp:docPr id="1" name="Picture 1" descr="http://www.itu.dk/people/rao/smds-e2012/lab-10/task-manager-security-protocol.png"/>
+            <wp:cNvGraphicFramePr>
+              <a:graphicFrameLocks xmlns:a="http://schemas.openxmlformats.org/drawingml/2006/main" noChangeAspect="1"/>
+            </wp:cNvGraphicFramePr>
+            <a:graphic xmlns:a="http://schemas.openxmlformats.org/drawingml/2006/main">
+              <a:graphicData uri="http://schemas.openxmlformats.org/drawingml/2006/picture">
+                <pic:pic xmlns:pic="http://schemas.openxmlformats.org/drawingml/2006/picture">
+                  <pic:nvPicPr>
+                    <pic:cNvPr id="0" name="Picture 1" descr="http://www.itu.dk/people/rao/smds-e2012/lab-10/task-manager-security-protocol.png"/>
+                    <pic:cNvPicPr>
+                      <a:picLocks noChangeAspect="1" noChangeArrowheads="1"/>
+                    </pic:cNvPicPr>
+                  </pic:nvPicPr>
+                  <pic:blipFill>
+                    <a:blip r:embed="rId6">
+                      <a:extLst>
+                        <a:ext uri="{28A0092B-C50C-407E-A947-70E740481C1C}">
+                          <a14:useLocalDpi xmlns:a14="http://schemas.microsoft.com/office/drawing/2010/main" val="0"/>
+                        </a:ext>
+                      </a:extLst>
+                    </a:blip>
+                    <a:srcRect/>
+                    <a:stretch>
+                      <a:fillRect/>
+                    </a:stretch>
+                  </pic:blipFill>
+                  <pic:spPr bwMode="auto">
+                    <a:xfrm>
+                      <a:off x="0" y="0"/>
+                      <a:ext cx="4688840" cy="2169160"/>
+                    </a:xfrm>
+                    <a:prstGeom prst="rect">
+                      <a:avLst/>
+                    </a:prstGeom>
+                    <a:noFill/>
+                    <a:ln>
+                      <a:noFill/>
+                    </a:ln>
+                  </pic:spPr>
+                </pic:pic>
+              </a:graphicData>
+            </a:graphic>
+            <wp14:sizeRelH relativeFrom="margin">
+              <wp14:pctWidth>0</wp14:pctWidth>
+            </wp14:sizeRelH>
+            <wp14:sizeRelV relativeFrom="margin">
+              <wp14:pctHeight>0</wp14:pctHeight>
+            </wp14:sizeRelV>
+          </wp:anchor>
+        </w:drawing>
+      </w:r>
+      <w:proofErr w:type="gramStart"/>
+      <w:r>
+        <w:rPr>
+          <w:lang w:val="en-US"/>
+        </w:rPr>
+        <w:t>We</w:t>
+      </w:r>
+      <w:proofErr w:type="gramEnd"/>
+      <w:r>
+        <w:rPr>
+          <w:lang w:val="en-US"/>
+        </w:rPr>
+        <w:t xml:space="preserve"> have </w:t>
+      </w:r>
+      <w:r>
+        <w:rPr>
+          <w:lang w:val="en-US"/>
+        </w:rPr>
+        <w:t xml:space="preserve">added the role-element to </w:t>
+      </w:r>
+      <w:r>
+        <w:rPr>
+          <w:lang w:val="en-US"/>
+        </w:rPr>
+        <w:t xml:space="preserve">our class Task in order to use </w:t>
+      </w:r>
+      <w:r>
+        <w:rPr>
+          <w:lang w:val="en-US"/>
+        </w:rPr>
+        <w:t>JAXB</w:t>
+      </w:r>
+      <w:r>
+        <w:rPr>
+          <w:lang w:val="en-US"/>
+        </w:rPr>
+        <w:t xml:space="preserve"> with the new XML format.</w:t>
+      </w:r>
+    </w:p>
+    <w:p>
+      <w:pPr>
+        <w:rPr>
+          <w:lang w:val="en-US"/>
+        </w:rPr>
+      </w:pPr>
+    </w:p>
+    <w:p>
+      <w:pPr>
+        <w:rPr>
+          <w:lang w:val="en-US"/>
+        </w:rPr>
+      </w:pPr>
+      <w:r>
+        <w:rPr>
+          <w:b/>
+          <w:lang w:val="en-US"/>
+        </w:rPr>
+        <w:t>Token Service</w:t>
+      </w:r>
+      <w:r>
+        <w:rPr>
+          <w:b/>
           <w:lang w:val="en-US"/>
         </w:rPr>
         <w:br/>
-        <w:t>Task has been updated to fit the reviewed XML format.</w:t>
-      </w:r>
-      <w:r>
-        <w:rPr>
+      </w:r>
+      <w:proofErr w:type="gramStart"/>
+      <w:r>
+        <w:rPr>
+          <w:lang w:val="en-US"/>
+        </w:rPr>
+        <w:t>We</w:t>
+      </w:r>
+      <w:proofErr w:type="gramEnd"/>
+      <w:r>
+        <w:rPr>
+          <w:lang w:val="en-US"/>
+        </w:rPr>
+        <w:t xml:space="preserve"> ha</w:t>
+      </w:r>
+      <w:r>
+        <w:rPr>
+          <w:lang w:val="en-US"/>
+        </w:rPr>
+        <w:t>ve made a Token service according to the above picture, which checks ITU usernames and password with an SSH request.</w:t>
+      </w:r>
+      <w:bookmarkStart w:id="0" w:name="_GoBack"/>
+      <w:bookmarkEnd w:id="0"/>
+    </w:p>
+    <w:p>
+      <w:pPr>
+        <w:rPr>
+          <w:lang w:val="en-US"/>
+        </w:rPr>
+      </w:pPr>
+    </w:p>
+    <w:p>
+      <w:pPr>
+        <w:rPr>
+          <w:b/>
+          <w:lang w:val="en-US"/>
+        </w:rPr>
+      </w:pPr>
+      <w:r>
+        <w:rPr>
+          <w:b/>
           <w:lang w:val="en-US"/>
         </w:rPr>
         <w:br/>
-      </w:r>
-      <w:proofErr w:type="spellStart"/>
-      <w:r>
-        <w:rPr>
-          <w:lang w:val="en-US"/>
-        </w:rPr>
-        <w:t>TaskList</w:t>
-      </w:r>
-      <w:proofErr w:type="spellEnd"/>
-      <w:r>
-        <w:rPr>
-          <w:lang w:val="en-US"/>
-        </w:rPr>
-        <w:t xml:space="preserve"> has been given a few helper methods to search through its list of tasks and to check whether a tasks conditions has been met or not.</w:t>
-      </w:r>
-    </w:p>
-    <w:p>
-      <w:pPr>
-        <w:rPr>
-          <w:lang w:val="en-US"/>
-        </w:rPr>
-      </w:pPr>
-      <w:r>
-        <w:rPr>
-          <w:b/>
-          <w:lang w:val="en-US"/>
-        </w:rPr>
-        <w:t>The Client</w:t>
-      </w:r>
-      <w:r>
-        <w:rPr>
-          <w:b/>
-          <w:lang w:val="en-US"/>
-        </w:rPr>
-        <w:br/>
-      </w:r>
-      <w:r>
-        <w:rPr>
-          <w:lang w:val="en-US"/>
-        </w:rPr>
-        <w:t xml:space="preserve">Our client is a very simple client, which allows users to </w:t>
-      </w:r>
-      <w:r>
-        <w:rPr>
-          <w:lang w:val="en-US"/>
-        </w:rPr>
-        <w:t xml:space="preserve">execute a task. </w:t>
-      </w:r>
-      <w:r>
-        <w:rPr>
-          <w:lang w:val="en-US"/>
-        </w:rPr>
-        <w:br/>
-        <w:t xml:space="preserve">A server holds the tasks. </w:t>
       </w:r>
     </w:p>
     <w:p>
@@ -267,7 +391,20 @@
           <w:lang w:val="en-US"/>
         </w:rPr>
         <w:br/>
-        <w:t>We had a test-run, as seen below. Input is marked in green.</w:t>
+      </w:r>
+      <w:proofErr w:type="gramStart"/>
+      <w:r>
+        <w:rPr>
+          <w:lang w:val="en-US"/>
+        </w:rPr>
+        <w:t>We</w:t>
+      </w:r>
+      <w:proofErr w:type="gramEnd"/>
+      <w:r>
+        <w:rPr>
+          <w:lang w:val="en-US"/>
+        </w:rPr>
+        <w:t xml:space="preserve"> had a test-run, as seen below. Input is marked in green.</w:t>
       </w:r>
     </w:p>
     <w:p>
@@ -299,7 +436,7 @@
                     </pic:cNvPicPr>
                   </pic:nvPicPr>
                   <pic:blipFill>
-                    <a:blip r:embed="rId6" cstate="print"/>
+                    <a:blip r:embed="rId7" cstate="print"/>
                     <a:srcRect/>
                     <a:stretch>
                       <a:fillRect/>
@@ -358,7 +495,7 @@
                     </pic:cNvPicPr>
                   </pic:nvPicPr>
                   <pic:blipFill>
-                    <a:blip r:embed="rId7" cstate="print"/>
+                    <a:blip r:embed="rId8" cstate="print"/>
                     <a:srcRect/>
                     <a:stretch>
                       <a:fillRect/>
@@ -388,8 +525,8 @@
       </w:r>
     </w:p>
     <w:sectPr>
-      <w:headerReference w:type="default" r:id="rId8"/>
-      <w:footerReference w:type="default" r:id="rId9"/>
+      <w:headerReference w:type="default" r:id="rId9"/>
+      <w:footerReference w:type="default" r:id="rId10"/>
       <w:pgSz w:w="11906" w:h="16838"/>
       <w:pgMar w:top="720" w:right="720" w:bottom="720" w:left="720" w:header="708" w:footer="708" w:gutter="0"/>
       <w:cols w:space="708"/>
@@ -400,7 +537,7 @@
 </file>
 
 <file path=word/endnotes.xml><?xml version="1.0" encoding="utf-8"?>
-<w:endnotes xmlns:ve="http://schemas.openxmlformats.org/markup-compatibility/2006" xmlns:o="urn:schemas-microsoft-com:office:office" xmlns:r="http://schemas.openxmlformats.org/officeDocument/2006/relationships" xmlns:m="http://schemas.openxmlformats.org/officeDocument/2006/math" xmlns:v="urn:schemas-microsoft-com:vml" xmlns:wp="http://schemas.openxmlformats.org/drawingml/2006/wordprocessingDrawing" xmlns:w10="urn:schemas-microsoft-com:office:word" xmlns:w="http://schemas.openxmlformats.org/wordprocessingml/2006/main" xmlns:wne="http://schemas.microsoft.com/office/word/2006/wordml">
+<w:endnotes xmlns:wpc="http://schemas.microsoft.com/office/word/2010/wordprocessingCanvas" xmlns:mc="http://schemas.openxmlformats.org/markup-compatibility/2006" xmlns:o="urn:schemas-microsoft-com:office:office" xmlns:r="http://schemas.openxmlformats.org/officeDocument/2006/relationships" xmlns:m="http://schemas.openxmlformats.org/officeDocument/2006/math" xmlns:v="urn:schemas-microsoft-com:vml" xmlns:wp14="http://schemas.microsoft.com/office/word/2010/wordprocessingDrawing" xmlns:wp="http://schemas.openxmlformats.org/drawingml/2006/wordprocessingDrawing" xmlns:w10="urn:schemas-microsoft-com:office:word" xmlns:w="http://schemas.openxmlformats.org/wordprocessingml/2006/main" xmlns:w14="http://schemas.microsoft.com/office/word/2010/wordml" xmlns:w15="http://schemas.microsoft.com/office/word/2012/wordml" xmlns:wpg="http://schemas.microsoft.com/office/word/2010/wordprocessingGroup" xmlns:wpi="http://schemas.microsoft.com/office/word/2010/wordprocessingInk" xmlns:wne="http://schemas.microsoft.com/office/word/2006/wordml" xmlns:wps="http://schemas.microsoft.com/office/word/2010/wordprocessingShape" mc:Ignorable="w14 w15 wp14">
   <w:endnote w:type="separator" w:id="-1">
     <w:p>
       <w:pPr>
@@ -425,7 +562,7 @@
 </file>
 
 <file path=word/footer1.xml><?xml version="1.0" encoding="utf-8"?>
-<w:ftr xmlns:ve="http://schemas.openxmlformats.org/markup-compatibility/2006" xmlns:o="urn:schemas-microsoft-com:office:office" xmlns:r="http://schemas.openxmlformats.org/officeDocument/2006/relationships" xmlns:m="http://schemas.openxmlformats.org/officeDocument/2006/math" xmlns:v="urn:schemas-microsoft-com:vml" xmlns:wp="http://schemas.openxmlformats.org/drawingml/2006/wordprocessingDrawing" xmlns:w10="urn:schemas-microsoft-com:office:word" xmlns:w="http://schemas.openxmlformats.org/wordprocessingml/2006/main" xmlns:wne="http://schemas.microsoft.com/office/word/2006/wordml">
+<w:ftr xmlns:wpc="http://schemas.microsoft.com/office/word/2010/wordprocessingCanvas" xmlns:mc="http://schemas.openxmlformats.org/markup-compatibility/2006" xmlns:o="urn:schemas-microsoft-com:office:office" xmlns:r="http://schemas.openxmlformats.org/officeDocument/2006/relationships" xmlns:m="http://schemas.openxmlformats.org/officeDocument/2006/math" xmlns:v="urn:schemas-microsoft-com:vml" xmlns:wp14="http://schemas.microsoft.com/office/word/2010/wordprocessingDrawing" xmlns:wp="http://schemas.openxmlformats.org/drawingml/2006/wordprocessingDrawing" xmlns:w10="urn:schemas-microsoft-com:office:word" xmlns:w="http://schemas.openxmlformats.org/wordprocessingml/2006/main" xmlns:w14="http://schemas.microsoft.com/office/word/2010/wordml" xmlns:w15="http://schemas.microsoft.com/office/word/2012/wordml" xmlns:wpg="http://schemas.microsoft.com/office/word/2010/wordprocessingGroup" xmlns:wpi="http://schemas.microsoft.com/office/word/2010/wordprocessingInk" xmlns:wne="http://schemas.microsoft.com/office/word/2006/wordml" xmlns:wps="http://schemas.microsoft.com/office/word/2010/wordprocessingShape" mc:Ignorable="w14 w15 wp14">
   <w:sdt>
     <w:sdtPr>
       <w:id w:val="27818695"/>
@@ -434,20 +571,34 @@
         <w:docPartUnique/>
       </w:docPartObj>
     </w:sdtPr>
+    <w:sdtEndPr/>
     <w:sdtContent>
       <w:p>
         <w:pPr>
           <w:pStyle w:val="Footer"/>
           <w:jc w:val="center"/>
         </w:pPr>
-        <w:fldSimple w:instr=" PAGE   \* MERGEFORMAT ">
-          <w:r>
-            <w:rPr>
-              <w:noProof/>
-            </w:rPr>
-            <w:t>2</w:t>
-          </w:r>
-        </w:fldSimple>
+        <w:r>
+          <w:fldChar w:fldCharType="begin"/>
+        </w:r>
+        <w:r>
+          <w:instrText xml:space="preserve"> PAGE   \* MERGEFORMAT </w:instrText>
+        </w:r>
+        <w:r>
+          <w:fldChar w:fldCharType="separate"/>
+        </w:r>
+        <w:r>
+          <w:rPr>
+            <w:noProof/>
+          </w:rPr>
+          <w:t>2</w:t>
+        </w:r>
+        <w:r>
+          <w:rPr>
+            <w:noProof/>
+          </w:rPr>
+          <w:fldChar w:fldCharType="end"/>
+        </w:r>
       </w:p>
     </w:sdtContent>
   </w:sdt>
@@ -460,7 +611,7 @@
 </file>
 
 <file path=word/footnotes.xml><?xml version="1.0" encoding="utf-8"?>
-<w:footnotes xmlns:ve="http://schemas.openxmlformats.org/markup-compatibility/2006" xmlns:o="urn:schemas-microsoft-com:office:office" xmlns:r="http://schemas.openxmlformats.org/officeDocument/2006/relationships" xmlns:m="http://schemas.openxmlformats.org/officeDocument/2006/math" xmlns:v="urn:schemas-microsoft-com:vml" xmlns:wp="http://schemas.openxmlformats.org/drawingml/2006/wordprocessingDrawing" xmlns:w10="urn:schemas-microsoft-com:office:word" xmlns:w="http://schemas.openxmlformats.org/wordprocessingml/2006/main" xmlns:wne="http://schemas.microsoft.com/office/word/2006/wordml">
+<w:footnotes xmlns:wpc="http://schemas.microsoft.com/office/word/2010/wordprocessingCanvas" xmlns:mc="http://schemas.openxmlformats.org/markup-compatibility/2006" xmlns:o="urn:schemas-microsoft-com:office:office" xmlns:r="http://schemas.openxmlformats.org/officeDocument/2006/relationships" xmlns:m="http://schemas.openxmlformats.org/officeDocument/2006/math" xmlns:v="urn:schemas-microsoft-com:vml" xmlns:wp14="http://schemas.microsoft.com/office/word/2010/wordprocessingDrawing" xmlns:wp="http://schemas.openxmlformats.org/drawingml/2006/wordprocessingDrawing" xmlns:w10="urn:schemas-microsoft-com:office:word" xmlns:w="http://schemas.openxmlformats.org/wordprocessingml/2006/main" xmlns:w14="http://schemas.microsoft.com/office/word/2010/wordml" xmlns:w15="http://schemas.microsoft.com/office/word/2012/wordml" xmlns:wpg="http://schemas.microsoft.com/office/word/2010/wordprocessingGroup" xmlns:wpi="http://schemas.microsoft.com/office/word/2010/wordprocessingInk" xmlns:wne="http://schemas.microsoft.com/office/word/2006/wordml" xmlns:wps="http://schemas.microsoft.com/office/word/2010/wordprocessingShape" mc:Ignorable="w14 w15 wp14">
   <w:footnote w:type="separator" w:id="-1">
     <w:p>
       <w:pPr>
@@ -485,7 +636,7 @@
 </file>
 
 <file path=word/header1.xml><?xml version="1.0" encoding="utf-8"?>
-<w:hdr xmlns:ve="http://schemas.openxmlformats.org/markup-compatibility/2006" xmlns:o="urn:schemas-microsoft-com:office:office" xmlns:r="http://schemas.openxmlformats.org/officeDocument/2006/relationships" xmlns:m="http://schemas.openxmlformats.org/officeDocument/2006/math" xmlns:v="urn:schemas-microsoft-com:vml" xmlns:wp="http://schemas.openxmlformats.org/drawingml/2006/wordprocessingDrawing" xmlns:w10="urn:schemas-microsoft-com:office:word" xmlns:w="http://schemas.openxmlformats.org/wordprocessingml/2006/main" xmlns:wne="http://schemas.microsoft.com/office/word/2006/wordml">
+<w:hdr xmlns:wpc="http://schemas.microsoft.com/office/word/2010/wordprocessingCanvas" xmlns:mc="http://schemas.openxmlformats.org/markup-compatibility/2006" xmlns:o="urn:schemas-microsoft-com:office:office" xmlns:r="http://schemas.openxmlformats.org/officeDocument/2006/relationships" xmlns:m="http://schemas.openxmlformats.org/officeDocument/2006/math" xmlns:v="urn:schemas-microsoft-com:vml" xmlns:wp14="http://schemas.microsoft.com/office/word/2010/wordprocessingDrawing" xmlns:wp="http://schemas.openxmlformats.org/drawingml/2006/wordprocessingDrawing" xmlns:w10="urn:schemas-microsoft-com:office:word" xmlns:w="http://schemas.openxmlformats.org/wordprocessingml/2006/main" xmlns:w14="http://schemas.microsoft.com/office/word/2010/wordml" xmlns:w15="http://schemas.microsoft.com/office/word/2012/wordml" xmlns:wpg="http://schemas.microsoft.com/office/word/2010/wordprocessingGroup" xmlns:wpi="http://schemas.microsoft.com/office/word/2010/wordprocessingInk" xmlns:wne="http://schemas.microsoft.com/office/word/2006/wordml" xmlns:wps="http://schemas.microsoft.com/office/word/2010/wordprocessingShape" mc:Ignorable="w14 w15 wp14">
   <w:p>
     <w:pPr>
       <w:pStyle w:val="Header"/>
@@ -506,23 +657,29 @@
     </w:r>
     <w:proofErr w:type="spellStart"/>
     <w:r>
-      <w:t>Hand-i</w:t>
+      <w:t>Hand</w:t>
+    </w:r>
+    <w:proofErr w:type="spellEnd"/>
+    <w:r>
+      <w:t>-i</w:t>
     </w:r>
     <w:r>
       <w:t>n</w:t>
     </w:r>
-    <w:proofErr w:type="spellEnd"/>
     <w:r>
       <w:t xml:space="preserve"> </w:t>
     </w:r>
     <w:r>
-      <w:t>4</w:t>
+      <w:t>5</w:t>
     </w:r>
     <w:r>
       <w:ptab w:relativeTo="margin" w:alignment="right" w:leader="none"/>
     </w:r>
     <w:r>
-      <w:t>November 06</w:t>
+      <w:t xml:space="preserve">November </w:t>
+    </w:r>
+    <w:r>
+      <w:t>20</w:t>
     </w:r>
     <w:r>
       <w:t xml:space="preserve"> - 2012</w:t>
@@ -532,7 +689,7 @@
 </file>
 
 <file path=word/styles.xml><?xml version="1.0" encoding="utf-8"?>
-<w:styles xmlns:r="http://schemas.openxmlformats.org/officeDocument/2006/relationships" xmlns:w="http://schemas.openxmlformats.org/wordprocessingml/2006/main">
+<w:styles xmlns:mc="http://schemas.openxmlformats.org/markup-compatibility/2006" xmlns:r="http://schemas.openxmlformats.org/officeDocument/2006/relationships" xmlns:w="http://schemas.openxmlformats.org/wordprocessingml/2006/main" xmlns:w14="http://schemas.microsoft.com/office/word/2010/wordml" xmlns:w15="http://schemas.microsoft.com/office/word/2012/wordml" mc:Ignorable="w14 w15">
   <w:docDefaults>
     <w:rPrDefault>
       <w:rPr>
@@ -549,144 +706,378 @@
       </w:pPr>
     </w:pPrDefault>
   </w:docDefaults>
-  <w:latentStyles w:defLockedState="0" w:defUIPriority="99" w:defSemiHidden="1" w:defUnhideWhenUsed="1" w:defQFormat="0" w:count="267">
-    <w:lsdException w:name="Normal" w:semiHidden="0" w:uiPriority="0" w:unhideWhenUsed="0" w:qFormat="1"/>
-    <w:lsdException w:name="heading 1" w:semiHidden="0" w:uiPriority="9" w:unhideWhenUsed="0" w:qFormat="1"/>
-    <w:lsdException w:name="heading 2" w:uiPriority="9" w:qFormat="1"/>
-    <w:lsdException w:name="heading 3" w:uiPriority="9" w:qFormat="1"/>
-    <w:lsdException w:name="heading 4" w:uiPriority="9" w:qFormat="1"/>
-    <w:lsdException w:name="heading 5" w:uiPriority="9" w:qFormat="1"/>
-    <w:lsdException w:name="heading 6" w:uiPriority="9" w:qFormat="1"/>
-    <w:lsdException w:name="heading 7" w:uiPriority="9" w:qFormat="1"/>
-    <w:lsdException w:name="heading 8" w:uiPriority="9" w:qFormat="1"/>
-    <w:lsdException w:name="heading 9" w:uiPriority="9" w:qFormat="1"/>
-    <w:lsdException w:name="toc 1" w:uiPriority="39"/>
-    <w:lsdException w:name="toc 2" w:uiPriority="39"/>
-    <w:lsdException w:name="toc 3" w:uiPriority="39"/>
-    <w:lsdException w:name="toc 4" w:uiPriority="39"/>
-    <w:lsdException w:name="toc 5" w:uiPriority="39"/>
-    <w:lsdException w:name="toc 6" w:uiPriority="39"/>
-    <w:lsdException w:name="toc 7" w:uiPriority="39"/>
-    <w:lsdException w:name="toc 8" w:uiPriority="39"/>
-    <w:lsdException w:name="toc 9" w:uiPriority="39"/>
-    <w:lsdException w:name="caption" w:uiPriority="35" w:qFormat="1"/>
-    <w:lsdException w:name="Title" w:semiHidden="0" w:uiPriority="10" w:unhideWhenUsed="0" w:qFormat="1"/>
-    <w:lsdException w:name="Default Paragraph Font" w:uiPriority="1"/>
-    <w:lsdException w:name="Subtitle" w:semiHidden="0" w:uiPriority="11" w:unhideWhenUsed="0" w:qFormat="1"/>
-    <w:lsdException w:name="Strong" w:semiHidden="0" w:uiPriority="22" w:unhideWhenUsed="0" w:qFormat="1"/>
-    <w:lsdException w:name="Emphasis" w:semiHidden="0" w:uiPriority="20" w:unhideWhenUsed="0" w:qFormat="1"/>
-    <w:lsdException w:name="Table Grid" w:semiHidden="0" w:uiPriority="39" w:unhideWhenUsed="0"/>
-    <w:lsdException w:name="Placeholder Text" w:unhideWhenUsed="0"/>
-    <w:lsdException w:name="No Spacing" w:semiHidden="0" w:uiPriority="1" w:unhideWhenUsed="0" w:qFormat="1"/>
-    <w:lsdException w:name="Light Shading" w:semiHidden="0" w:uiPriority="60" w:unhideWhenUsed="0"/>
-    <w:lsdException w:name="Light List" w:semiHidden="0" w:uiPriority="61" w:unhideWhenUsed="0"/>
-    <w:lsdException w:name="Light Grid" w:semiHidden="0" w:uiPriority="62" w:unhideWhenUsed="0"/>
-    <w:lsdException w:name="Medium Shading 1" w:semiHidden="0" w:uiPriority="63" w:unhideWhenUsed="0"/>
-    <w:lsdException w:name="Medium Shading 2" w:semiHidden="0" w:uiPriority="64" w:unhideWhenUsed="0"/>
-    <w:lsdException w:name="Medium List 1" w:semiHidden="0" w:uiPriority="65" w:unhideWhenUsed="0"/>
-    <w:lsdException w:name="Medium List 2" w:semiHidden="0" w:uiPriority="66" w:unhideWhenUsed="0"/>
-    <w:lsdException w:name="Medium Grid 1" w:semiHidden="0" w:uiPriority="67" w:unhideWhenUsed="0"/>
-    <w:lsdException w:name="Medium Grid 2" w:semiHidden="0" w:uiPriority="68" w:unhideWhenUsed="0"/>
-    <w:lsdException w:name="Medium Grid 3" w:semiHidden="0" w:uiPriority="69" w:unhideWhenUsed="0"/>
-    <w:lsdException w:name="Dark List" w:semiHidden="0" w:uiPriority="70" w:unhideWhenUsed="0"/>
-    <w:lsdException w:name="Colorful Shading" w:semiHidden="0" w:uiPriority="71" w:unhideWhenUsed="0"/>
-    <w:lsdException w:name="Colorful List" w:semiHidden="0" w:uiPriority="72" w:unhideWhenUsed="0"/>
-    <w:lsdException w:name="Colorful Grid" w:semiHidden="0" w:uiPriority="73" w:unhideWhenUsed="0"/>
-    <w:lsdException w:name="Light Shading Accent 1" w:semiHidden="0" w:uiPriority="60" w:unhideWhenUsed="0"/>
-    <w:lsdException w:name="Light List Accent 1" w:semiHidden="0" w:uiPriority="61" w:unhideWhenUsed="0"/>
-    <w:lsdException w:name="Light Grid Accent 1" w:semiHidden="0" w:uiPriority="62" w:unhideWhenUsed="0"/>
-    <w:lsdException w:name="Medium Shading 1 Accent 1" w:semiHidden="0" w:uiPriority="63" w:unhideWhenUsed="0"/>
-    <w:lsdException w:name="Medium Shading 2 Accent 1" w:semiHidden="0" w:uiPriority="64" w:unhideWhenUsed="0"/>
-    <w:lsdException w:name="Medium List 1 Accent 1" w:semiHidden="0" w:uiPriority="65" w:unhideWhenUsed="0"/>
-    <w:lsdException w:name="Revision" w:unhideWhenUsed="0"/>
-    <w:lsdException w:name="List Paragraph" w:semiHidden="0" w:uiPriority="34" w:unhideWhenUsed="0" w:qFormat="1"/>
-    <w:lsdException w:name="Quote" w:semiHidden="0" w:uiPriority="29" w:unhideWhenUsed="0" w:qFormat="1"/>
-    <w:lsdException w:name="Intense Quote" w:semiHidden="0" w:uiPriority="30" w:unhideWhenUsed="0" w:qFormat="1"/>
-    <w:lsdException w:name="Medium List 2 Accent 1" w:semiHidden="0" w:uiPriority="66" w:unhideWhenUsed="0"/>
-    <w:lsdException w:name="Medium Grid 1 Accent 1" w:semiHidden="0" w:uiPriority="67" w:unhideWhenUsed="0"/>
-    <w:lsdException w:name="Medium Grid 2 Accent 1" w:semiHidden="0" w:uiPriority="68" w:unhideWhenUsed="0"/>
-    <w:lsdException w:name="Medium Grid 3 Accent 1" w:semiHidden="0" w:uiPriority="69" w:unhideWhenUsed="0"/>
-    <w:lsdException w:name="Dark List Accent 1" w:semiHidden="0" w:uiPriority="70" w:unhideWhenUsed="0"/>
-    <w:lsdException w:name="Colorful Shading Accent 1" w:semiHidden="0" w:uiPriority="71" w:unhideWhenUsed="0"/>
-    <w:lsdException w:name="Colorful List Accent 1" w:semiHidden="0" w:uiPriority="72" w:unhideWhenUsed="0"/>
-    <w:lsdException w:name="Colorful Grid Accent 1" w:semiHidden="0" w:uiPriority="73" w:unhideWhenUsed="0"/>
-    <w:lsdException w:name="Light Shading Accent 2" w:semiHidden="0" w:uiPriority="60" w:unhideWhenUsed="0"/>
-    <w:lsdException w:name="Light List Accent 2" w:semiHidden="0" w:uiPriority="61" w:unhideWhenUsed="0"/>
-    <w:lsdException w:name="Light Grid Accent 2" w:semiHidden="0" w:uiPriority="62" w:unhideWhenUsed="0"/>
-    <w:lsdException w:name="Medium Shading 1 Accent 2" w:semiHidden="0" w:uiPriority="63" w:unhideWhenUsed="0"/>
-    <w:lsdException w:name="Medium Shading 2 Accent 2" w:semiHidden="0" w:uiPriority="64" w:unhideWhenUsed="0"/>
-    <w:lsdException w:name="Medium List 1 Accent 2" w:semiHidden="0" w:uiPriority="65" w:unhideWhenUsed="0"/>
-    <w:lsdException w:name="Medium List 2 Accent 2" w:semiHidden="0" w:uiPriority="66" w:unhideWhenUsed="0"/>
-    <w:lsdException w:name="Medium Grid 1 Accent 2" w:semiHidden="0" w:uiPriority="67" w:unhideWhenUsed="0"/>
-    <w:lsdException w:name="Medium Grid 2 Accent 2" w:semiHidden="0" w:uiPriority="68" w:unhideWhenUsed="0"/>
-    <w:lsdException w:name="Medium Grid 3 Accent 2" w:semiHidden="0" w:uiPriority="69" w:unhideWhenUsed="0"/>
-    <w:lsdException w:name="Dark List Accent 2" w:semiHidden="0" w:uiPriority="70" w:unhideWhenUsed="0"/>
-    <w:lsdException w:name="Colorful Shading Accent 2" w:semiHidden="0" w:uiPriority="71" w:unhideWhenUsed="0"/>
-    <w:lsdException w:name="Colorful List Accent 2" w:semiHidden="0" w:uiPriority="72" w:unhideWhenUsed="0"/>
-    <w:lsdException w:name="Colorful Grid Accent 2" w:semiHidden="0" w:uiPriority="73" w:unhideWhenUsed="0"/>
-    <w:lsdException w:name="Light Shading Accent 3" w:semiHidden="0" w:uiPriority="60" w:unhideWhenUsed="0"/>
-    <w:lsdException w:name="Light List Accent 3" w:semiHidden="0" w:uiPriority="61" w:unhideWhenUsed="0"/>
-    <w:lsdException w:name="Light Grid Accent 3" w:semiHidden="0" w:uiPriority="62" w:unhideWhenUsed="0"/>
-    <w:lsdException w:name="Medium Shading 1 Accent 3" w:semiHidden="0" w:uiPriority="63" w:unhideWhenUsed="0"/>
-    <w:lsdException w:name="Medium Shading 2 Accent 3" w:semiHidden="0" w:uiPriority="64" w:unhideWhenUsed="0"/>
-    <w:lsdException w:name="Medium List 1 Accent 3" w:semiHidden="0" w:uiPriority="65" w:unhideWhenUsed="0"/>
-    <w:lsdException w:name="Medium List 2 Accent 3" w:semiHidden="0" w:uiPriority="66" w:unhideWhenUsed="0"/>
-    <w:lsdException w:name="Medium Grid 1 Accent 3" w:semiHidden="0" w:uiPriority="67" w:unhideWhenUsed="0"/>
-    <w:lsdException w:name="Medium Grid 2 Accent 3" w:semiHidden="0" w:uiPriority="68" w:unhideWhenUsed="0"/>
-    <w:lsdException w:name="Medium Grid 3 Accent 3" w:semiHidden="0" w:uiPriority="69" w:unhideWhenUsed="0"/>
-    <w:lsdException w:name="Dark List Accent 3" w:semiHidden="0" w:uiPriority="70" w:unhideWhenUsed="0"/>
-    <w:lsdException w:name="Colorful Shading Accent 3" w:semiHidden="0" w:uiPriority="71" w:unhideWhenUsed="0"/>
-    <w:lsdException w:name="Colorful List Accent 3" w:semiHidden="0" w:uiPriority="72" w:unhideWhenUsed="0"/>
-    <w:lsdException w:name="Colorful Grid Accent 3" w:semiHidden="0" w:uiPriority="73" w:unhideWhenUsed="0"/>
-    <w:lsdException w:name="Light Shading Accent 4" w:semiHidden="0" w:uiPriority="60" w:unhideWhenUsed="0"/>
-    <w:lsdException w:name="Light List Accent 4" w:semiHidden="0" w:uiPriority="61" w:unhideWhenUsed="0"/>
-    <w:lsdException w:name="Light Grid Accent 4" w:semiHidden="0" w:uiPriority="62" w:unhideWhenUsed="0"/>
-    <w:lsdException w:name="Medium Shading 1 Accent 4" w:semiHidden="0" w:uiPriority="63" w:unhideWhenUsed="0"/>
-    <w:lsdException w:name="Medium Shading 2 Accent 4" w:semiHidden="0" w:uiPriority="64" w:unhideWhenUsed="0"/>
-    <w:lsdException w:name="Medium List 1 Accent 4" w:semiHidden="0" w:uiPriority="65" w:unhideWhenUsed="0"/>
-    <w:lsdException w:name="Medium List 2 Accent 4" w:semiHidden="0" w:uiPriority="66" w:unhideWhenUsed="0"/>
-    <w:lsdException w:name="Medium Grid 1 Accent 4" w:semiHidden="0" w:uiPriority="67" w:unhideWhenUsed="0"/>
-    <w:lsdException w:name="Medium Grid 2 Accent 4" w:semiHidden="0" w:uiPriority="68" w:unhideWhenUsed="0"/>
-    <w:lsdException w:name="Medium Grid 3 Accent 4" w:semiHidden="0" w:uiPriority="69" w:unhideWhenUsed="0"/>
-    <w:lsdException w:name="Dark List Accent 4" w:semiHidden="0" w:uiPriority="70" w:unhideWhenUsed="0"/>
-    <w:lsdException w:name="Colorful Shading Accent 4" w:semiHidden="0" w:uiPriority="71" w:unhideWhenUsed="0"/>
-    <w:lsdException w:name="Colorful List Accent 4" w:semiHidden="0" w:uiPriority="72" w:unhideWhenUsed="0"/>
-    <w:lsdException w:name="Colorful Grid Accent 4" w:semiHidden="0" w:uiPriority="73" w:unhideWhenUsed="0"/>
-    <w:lsdException w:name="Light Shading Accent 5" w:semiHidden="0" w:uiPriority="60" w:unhideWhenUsed="0"/>
-    <w:lsdException w:name="Light List Accent 5" w:semiHidden="0" w:uiPriority="61" w:unhideWhenUsed="0"/>
-    <w:lsdException w:name="Light Grid Accent 5" w:semiHidden="0" w:uiPriority="62" w:unhideWhenUsed="0"/>
-    <w:lsdException w:name="Medium Shading 1 Accent 5" w:semiHidden="0" w:uiPriority="63" w:unhideWhenUsed="0"/>
-    <w:lsdException w:name="Medium Shading 2 Accent 5" w:semiHidden="0" w:uiPriority="64" w:unhideWhenUsed="0"/>
-    <w:lsdException w:name="Medium List 1 Accent 5" w:semiHidden="0" w:uiPriority="65" w:unhideWhenUsed="0"/>
-    <w:lsdException w:name="Medium List 2 Accent 5" w:semiHidden="0" w:uiPriority="66" w:unhideWhenUsed="0"/>
-    <w:lsdException w:name="Medium Grid 1 Accent 5" w:semiHidden="0" w:uiPriority="67" w:unhideWhenUsed="0"/>
-    <w:lsdException w:name="Medium Grid 2 Accent 5" w:semiHidden="0" w:uiPriority="68" w:unhideWhenUsed="0"/>
-    <w:lsdException w:name="Medium Grid 3 Accent 5" w:semiHidden="0" w:uiPriority="69" w:unhideWhenUsed="0"/>
-    <w:lsdException w:name="Dark List Accent 5" w:semiHidden="0" w:uiPriority="70" w:unhideWhenUsed="0"/>
-    <w:lsdException w:name="Colorful Shading Accent 5" w:semiHidden="0" w:uiPriority="71" w:unhideWhenUsed="0"/>
-    <w:lsdException w:name="Colorful List Accent 5" w:semiHidden="0" w:uiPriority="72" w:unhideWhenUsed="0"/>
-    <w:lsdException w:name="Colorful Grid Accent 5" w:semiHidden="0" w:uiPriority="73" w:unhideWhenUsed="0"/>
-    <w:lsdException w:name="Light Shading Accent 6" w:semiHidden="0" w:uiPriority="60" w:unhideWhenUsed="0"/>
-    <w:lsdException w:name="Light List Accent 6" w:semiHidden="0" w:uiPriority="61" w:unhideWhenUsed="0"/>
-    <w:lsdException w:name="Light Grid Accent 6" w:semiHidden="0" w:uiPriority="62" w:unhideWhenUsed="0"/>
-    <w:lsdException w:name="Medium Shading 1 Accent 6" w:semiHidden="0" w:uiPriority="63" w:unhideWhenUsed="0"/>
-    <w:lsdException w:name="Medium Shading 2 Accent 6" w:semiHidden="0" w:uiPriority="64" w:unhideWhenUsed="0"/>
-    <w:lsdException w:name="Medium List 1 Accent 6" w:semiHidden="0" w:uiPriority="65" w:unhideWhenUsed="0"/>
-    <w:lsdException w:name="Medium List 2 Accent 6" w:semiHidden="0" w:uiPriority="66" w:unhideWhenUsed="0"/>
-    <w:lsdException w:name="Medium Grid 1 Accent 6" w:semiHidden="0" w:uiPriority="67" w:unhideWhenUsed="0"/>
-    <w:lsdException w:name="Medium Grid 2 Accent 6" w:semiHidden="0" w:uiPriority="68" w:unhideWhenUsed="0"/>
-    <w:lsdException w:name="Medium Grid 3 Accent 6" w:semiHidden="0" w:uiPriority="69" w:unhideWhenUsed="0"/>
-    <w:lsdException w:name="Dark List Accent 6" w:semiHidden="0" w:uiPriority="70" w:unhideWhenUsed="0"/>
-    <w:lsdException w:name="Colorful Shading Accent 6" w:semiHidden="0" w:uiPriority="71" w:unhideWhenUsed="0"/>
-    <w:lsdException w:name="Colorful List Accent 6" w:semiHidden="0" w:uiPriority="72" w:unhideWhenUsed="0"/>
-    <w:lsdException w:name="Colorful Grid Accent 6" w:semiHidden="0" w:uiPriority="73" w:unhideWhenUsed="0"/>
-    <w:lsdException w:name="Subtle Emphasis" w:semiHidden="0" w:uiPriority="19" w:unhideWhenUsed="0" w:qFormat="1"/>
-    <w:lsdException w:name="Intense Emphasis" w:semiHidden="0" w:uiPriority="21" w:unhideWhenUsed="0" w:qFormat="1"/>
-    <w:lsdException w:name="Subtle Reference" w:semiHidden="0" w:uiPriority="31" w:unhideWhenUsed="0" w:qFormat="1"/>
-    <w:lsdException w:name="Intense Reference" w:semiHidden="0" w:uiPriority="32" w:unhideWhenUsed="0" w:qFormat="1"/>
-    <w:lsdException w:name="Book Title" w:semiHidden="0" w:uiPriority="33" w:unhideWhenUsed="0" w:qFormat="1"/>
-    <w:lsdException w:name="Bibliography" w:uiPriority="37"/>
-    <w:lsdException w:name="TOC Heading" w:uiPriority="39" w:qFormat="1"/>
+  <w:latentStyles w:defLockedState="0" w:defUIPriority="99" w:defSemiHidden="0" w:defUnhideWhenUsed="0" w:defQFormat="0" w:count="371">
+    <w:lsdException w:name="Normal" w:uiPriority="0" w:qFormat="1"/>
+    <w:lsdException w:name="heading 1" w:uiPriority="9" w:qFormat="1"/>
+    <w:lsdException w:name="heading 2" w:semiHidden="1" w:uiPriority="9" w:unhideWhenUsed="1" w:qFormat="1"/>
+    <w:lsdException w:name="heading 3" w:semiHidden="1" w:uiPriority="9" w:unhideWhenUsed="1" w:qFormat="1"/>
+    <w:lsdException w:name="heading 4" w:semiHidden="1" w:uiPriority="9" w:unhideWhenUsed="1" w:qFormat="1"/>
+    <w:lsdException w:name="heading 5" w:semiHidden="1" w:uiPriority="9" w:unhideWhenUsed="1" w:qFormat="1"/>
+    <w:lsdException w:name="heading 6" w:semiHidden="1" w:uiPriority="9" w:unhideWhenUsed="1" w:qFormat="1"/>
+    <w:lsdException w:name="heading 7" w:semiHidden="1" w:uiPriority="9" w:unhideWhenUsed="1" w:qFormat="1"/>
+    <w:lsdException w:name="heading 8" w:semiHidden="1" w:uiPriority="9" w:unhideWhenUsed="1" w:qFormat="1"/>
+    <w:lsdException w:name="heading 9" w:semiHidden="1" w:uiPriority="9" w:unhideWhenUsed="1" w:qFormat="1"/>
+    <w:lsdException w:name="index 1" w:semiHidden="1" w:unhideWhenUsed="1"/>
+    <w:lsdException w:name="index 2" w:semiHidden="1" w:unhideWhenUsed="1"/>
+    <w:lsdException w:name="index 3" w:semiHidden="1" w:unhideWhenUsed="1"/>
+    <w:lsdException w:name="index 4" w:semiHidden="1" w:unhideWhenUsed="1"/>
+    <w:lsdException w:name="index 5" w:semiHidden="1" w:unhideWhenUsed="1"/>
+    <w:lsdException w:name="index 6" w:semiHidden="1" w:unhideWhenUsed="1"/>
+    <w:lsdException w:name="index 7" w:semiHidden="1" w:unhideWhenUsed="1"/>
+    <w:lsdException w:name="index 8" w:semiHidden="1" w:unhideWhenUsed="1"/>
+    <w:lsdException w:name="index 9" w:semiHidden="1" w:unhideWhenUsed="1"/>
+    <w:lsdException w:name="toc 1" w:semiHidden="1" w:uiPriority="39" w:unhideWhenUsed="1"/>
+    <w:lsdException w:name="toc 2" w:semiHidden="1" w:uiPriority="39" w:unhideWhenUsed="1"/>
+    <w:lsdException w:name="toc 3" w:semiHidden="1" w:uiPriority="39" w:unhideWhenUsed="1"/>
+    <w:lsdException w:name="toc 4" w:semiHidden="1" w:uiPriority="39" w:unhideWhenUsed="1"/>
+    <w:lsdException w:name="toc 5" w:semiHidden="1" w:uiPriority="39" w:unhideWhenUsed="1"/>
+    <w:lsdException w:name="toc 6" w:semiHidden="1" w:uiPriority="39" w:unhideWhenUsed="1"/>
+    <w:lsdException w:name="toc 7" w:semiHidden="1" w:uiPriority="39" w:unhideWhenUsed="1"/>
+    <w:lsdException w:name="toc 8" w:semiHidden="1" w:uiPriority="39" w:unhideWhenUsed="1"/>
+    <w:lsdException w:name="toc 9" w:semiHidden="1" w:uiPriority="39" w:unhideWhenUsed="1"/>
+    <w:lsdException w:name="Normal Indent" w:semiHidden="1" w:unhideWhenUsed="1"/>
+    <w:lsdException w:name="footnote text" w:semiHidden="1" w:unhideWhenUsed="1"/>
+    <w:lsdException w:name="annotation text" w:semiHidden="1" w:unhideWhenUsed="1"/>
+    <w:lsdException w:name="header" w:semiHidden="1" w:unhideWhenUsed="1"/>
+    <w:lsdException w:name="footer" w:semiHidden="1" w:unhideWhenUsed="1"/>
+    <w:lsdException w:name="index heading" w:semiHidden="1" w:unhideWhenUsed="1"/>
+    <w:lsdException w:name="caption" w:semiHidden="1" w:uiPriority="35" w:unhideWhenUsed="1" w:qFormat="1"/>
+    <w:lsdException w:name="table of figures" w:semiHidden="1" w:unhideWhenUsed="1"/>
+    <w:lsdException w:name="envelope address" w:semiHidden="1" w:unhideWhenUsed="1"/>
+    <w:lsdException w:name="envelope return" w:semiHidden="1" w:unhideWhenUsed="1"/>
+    <w:lsdException w:name="footnote reference" w:semiHidden="1" w:unhideWhenUsed="1"/>
+    <w:lsdException w:name="annotation reference" w:semiHidden="1" w:unhideWhenUsed="1"/>
+    <w:lsdException w:name="line number" w:semiHidden="1" w:unhideWhenUsed="1"/>
+    <w:lsdException w:name="page number" w:semiHidden="1" w:unhideWhenUsed="1"/>
+    <w:lsdException w:name="endnote reference" w:semiHidden="1" w:unhideWhenUsed="1"/>
+    <w:lsdException w:name="endnote text" w:semiHidden="1" w:unhideWhenUsed="1"/>
+    <w:lsdException w:name="table of authorities" w:semiHidden="1" w:unhideWhenUsed="1"/>
+    <w:lsdException w:name="macro" w:semiHidden="1" w:unhideWhenUsed="1"/>
+    <w:lsdException w:name="toa heading" w:semiHidden="1" w:unhideWhenUsed="1"/>
+    <w:lsdException w:name="List" w:semiHidden="1" w:unhideWhenUsed="1"/>
+    <w:lsdException w:name="List Bullet" w:semiHidden="1" w:unhideWhenUsed="1"/>
+    <w:lsdException w:name="List Number" w:semiHidden="1" w:unhideWhenUsed="1"/>
+    <w:lsdException w:name="List 2" w:semiHidden="1" w:unhideWhenUsed="1"/>
+    <w:lsdException w:name="List 3" w:semiHidden="1" w:unhideWhenUsed="1"/>
+    <w:lsdException w:name="List 4" w:semiHidden="1" w:unhideWhenUsed="1"/>
+    <w:lsdException w:name="List 5" w:semiHidden="1" w:unhideWhenUsed="1"/>
+    <w:lsdException w:name="List Bullet 2" w:semiHidden="1" w:unhideWhenUsed="1"/>
+    <w:lsdException w:name="List Bullet 3" w:semiHidden="1" w:unhideWhenUsed="1"/>
+    <w:lsdException w:name="List Bullet 4" w:semiHidden="1" w:unhideWhenUsed="1"/>
+    <w:lsdException w:name="List Bullet 5" w:semiHidden="1" w:unhideWhenUsed="1"/>
+    <w:lsdException w:name="List Number 2" w:semiHidden="1" w:unhideWhenUsed="1"/>
+    <w:lsdException w:name="List Number 3" w:semiHidden="1" w:unhideWhenUsed="1"/>
+    <w:lsdException w:name="List Number 4" w:semiHidden="1" w:unhideWhenUsed="1"/>
+    <w:lsdException w:name="List Number 5" w:semiHidden="1" w:unhideWhenUsed="1"/>
+    <w:lsdException w:name="Title" w:uiPriority="10" w:qFormat="1"/>
+    <w:lsdException w:name="Closing" w:semiHidden="1" w:unhideWhenUsed="1"/>
+    <w:lsdException w:name="Signature" w:semiHidden="1" w:unhideWhenUsed="1"/>
+    <w:lsdException w:name="Default Paragraph Font" w:semiHidden="1" w:uiPriority="1" w:unhideWhenUsed="1"/>
+    <w:lsdException w:name="Body Text" w:semiHidden="1" w:unhideWhenUsed="1"/>
+    <w:lsdException w:name="Body Text Indent" w:semiHidden="1" w:unhideWhenUsed="1"/>
+    <w:lsdException w:name="List Continue" w:semiHidden="1" w:unhideWhenUsed="1"/>
+    <w:lsdException w:name="List Continue 2" w:semiHidden="1" w:unhideWhenUsed="1"/>
+    <w:lsdException w:name="List Continue 3" w:semiHidden="1" w:unhideWhenUsed="1"/>
+    <w:lsdException w:name="List Continue 4" w:semiHidden="1" w:unhideWhenUsed="1"/>
+    <w:lsdException w:name="List Continue 5" w:semiHidden="1" w:unhideWhenUsed="1"/>
+    <w:lsdException w:name="Message Header" w:semiHidden="1" w:unhideWhenUsed="1"/>
+    <w:lsdException w:name="Subtitle" w:uiPriority="11" w:qFormat="1"/>
+    <w:lsdException w:name="Salutation" w:semiHidden="1" w:unhideWhenUsed="1"/>
+    <w:lsdException w:name="Date" w:semiHidden="1" w:unhideWhenUsed="1"/>
+    <w:lsdException w:name="Body Text First Indent" w:semiHidden="1" w:unhideWhenUsed="1"/>
+    <w:lsdException w:name="Body Text First Indent 2" w:semiHidden="1" w:unhideWhenUsed="1"/>
+    <w:lsdException w:name="Note Heading" w:semiHidden="1" w:unhideWhenUsed="1"/>
+    <w:lsdException w:name="Body Text 2" w:semiHidden="1" w:unhideWhenUsed="1"/>
+    <w:lsdException w:name="Body Text 3" w:semiHidden="1" w:unhideWhenUsed="1"/>
+    <w:lsdException w:name="Body Text Indent 2" w:semiHidden="1" w:unhideWhenUsed="1"/>
+    <w:lsdException w:name="Body Text Indent 3" w:semiHidden="1" w:unhideWhenUsed="1"/>
+    <w:lsdException w:name="Block Text" w:semiHidden="1" w:unhideWhenUsed="1"/>
+    <w:lsdException w:name="Hyperlink" w:semiHidden="1" w:unhideWhenUsed="1"/>
+    <w:lsdException w:name="FollowedHyperlink" w:semiHidden="1" w:unhideWhenUsed="1"/>
+    <w:lsdException w:name="Strong" w:uiPriority="22" w:qFormat="1"/>
+    <w:lsdException w:name="Emphasis" w:uiPriority="20" w:qFormat="1"/>
+    <w:lsdException w:name="Document Map" w:semiHidden="1" w:unhideWhenUsed="1"/>
+    <w:lsdException w:name="Plain Text" w:semiHidden="1" w:unhideWhenUsed="1"/>
+    <w:lsdException w:name="E-mail Signature" w:semiHidden="1" w:unhideWhenUsed="1"/>
+    <w:lsdException w:name="HTML Top of Form" w:semiHidden="1" w:unhideWhenUsed="1"/>
+    <w:lsdException w:name="HTML Bottom of Form" w:semiHidden="1" w:unhideWhenUsed="1"/>
+    <w:lsdException w:name="Normal (Web)" w:semiHidden="1" w:unhideWhenUsed="1"/>
+    <w:lsdException w:name="HTML Acronym" w:semiHidden="1" w:unhideWhenUsed="1"/>
+    <w:lsdException w:name="HTML Address" w:semiHidden="1" w:unhideWhenUsed="1"/>
+    <w:lsdException w:name="HTML Cite" w:semiHidden="1" w:unhideWhenUsed="1"/>
+    <w:lsdException w:name="HTML Code" w:semiHidden="1" w:unhideWhenUsed="1"/>
+    <w:lsdException w:name="HTML Definition" w:semiHidden="1" w:unhideWhenUsed="1"/>
+    <w:lsdException w:name="HTML Keyboard" w:semiHidden="1" w:unhideWhenUsed="1"/>
+    <w:lsdException w:name="HTML Preformatted" w:semiHidden="1" w:unhideWhenUsed="1"/>
+    <w:lsdException w:name="HTML Sample" w:semiHidden="1" w:unhideWhenUsed="1"/>
+    <w:lsdException w:name="HTML Typewriter" w:semiHidden="1" w:unhideWhenUsed="1"/>
+    <w:lsdException w:name="HTML Variable" w:semiHidden="1" w:unhideWhenUsed="1"/>
+    <w:lsdException w:name="Normal Table" w:semiHidden="1" w:unhideWhenUsed="1"/>
+    <w:lsdException w:name="annotation subject" w:semiHidden="1" w:unhideWhenUsed="1"/>
+    <w:lsdException w:name="No List" w:semiHidden="1" w:unhideWhenUsed="1"/>
+    <w:lsdException w:name="Outline List 1" w:semiHidden="1" w:unhideWhenUsed="1"/>
+    <w:lsdException w:name="Outline List 2" w:semiHidden="1" w:unhideWhenUsed="1"/>
+    <w:lsdException w:name="Outline List 3" w:semiHidden="1" w:unhideWhenUsed="1"/>
+    <w:lsdException w:name="Table Simple 1" w:semiHidden="1" w:unhideWhenUsed="1"/>
+    <w:lsdException w:name="Table Simple 2" w:semiHidden="1" w:unhideWhenUsed="1"/>
+    <w:lsdException w:name="Table Simple 3" w:semiHidden="1" w:unhideWhenUsed="1"/>
+    <w:lsdException w:name="Table Classic 1" w:semiHidden="1" w:unhideWhenUsed="1"/>
+    <w:lsdException w:name="Table Classic 2" w:semiHidden="1" w:unhideWhenUsed="1"/>
+    <w:lsdException w:name="Table Classic 3" w:semiHidden="1" w:unhideWhenUsed="1"/>
+    <w:lsdException w:name="Table Classic 4" w:semiHidden="1" w:unhideWhenUsed="1"/>
+    <w:lsdException w:name="Table Colorful 1" w:semiHidden="1" w:unhideWhenUsed="1"/>
+    <w:lsdException w:name="Table Colorful 2" w:semiHidden="1" w:unhideWhenUsed="1"/>
+    <w:lsdException w:name="Table Colorful 3" w:semiHidden="1" w:unhideWhenUsed="1"/>
+    <w:lsdException w:name="Table Columns 1" w:semiHidden="1" w:unhideWhenUsed="1"/>
+    <w:lsdException w:name="Table Columns 2" w:semiHidden="1" w:unhideWhenUsed="1"/>
+    <w:lsdException w:name="Table Columns 3" w:semiHidden="1" w:unhideWhenUsed="1"/>
+    <w:lsdException w:name="Table Columns 4" w:semiHidden="1" w:unhideWhenUsed="1"/>
+    <w:lsdException w:name="Table Columns 5" w:semiHidden="1" w:unhideWhenUsed="1"/>
+    <w:lsdException w:name="Table Grid 1" w:semiHidden="1" w:unhideWhenUsed="1"/>
+    <w:lsdException w:name="Table Grid 2" w:semiHidden="1" w:unhideWhenUsed="1"/>
+    <w:lsdException w:name="Table Grid 3" w:semiHidden="1" w:unhideWhenUsed="1"/>
+    <w:lsdException w:name="Table Grid 4" w:semiHidden="1" w:unhideWhenUsed="1"/>
+    <w:lsdException w:name="Table Grid 5" w:semiHidden="1" w:unhideWhenUsed="1"/>
+    <w:lsdException w:name="Table Grid 6" w:semiHidden="1" w:unhideWhenUsed="1"/>
+    <w:lsdException w:name="Table Grid 7" w:semiHidden="1" w:unhideWhenUsed="1"/>
+    <w:lsdException w:name="Table Grid 8" w:semiHidden="1" w:unhideWhenUsed="1"/>
+    <w:lsdException w:name="Table List 1" w:semiHidden="1" w:unhideWhenUsed="1"/>
+    <w:lsdException w:name="Table List 2" w:semiHidden="1" w:unhideWhenUsed="1"/>
+    <w:lsdException w:name="Table List 3" w:semiHidden="1" w:unhideWhenUsed="1"/>
+    <w:lsdException w:name="Table List 4" w:semiHidden="1" w:unhideWhenUsed="1"/>
+    <w:lsdException w:name="Table List 5" w:semiHidden="1" w:unhideWhenUsed="1"/>
+    <w:lsdException w:name="Table List 6" w:semiHidden="1" w:unhideWhenUsed="1"/>
+    <w:lsdException w:name="Table List 7" w:semiHidden="1" w:unhideWhenUsed="1"/>
+    <w:lsdException w:name="Table List 8" w:semiHidden="1" w:unhideWhenUsed="1"/>
+    <w:lsdException w:name="Table 3D effects 1" w:semiHidden="1" w:unhideWhenUsed="1"/>
+    <w:lsdException w:name="Table 3D effects 2" w:semiHidden="1" w:unhideWhenUsed="1"/>
+    <w:lsdException w:name="Table 3D effects 3" w:semiHidden="1" w:unhideWhenUsed="1"/>
+    <w:lsdException w:name="Table Contemporary" w:semiHidden="1" w:unhideWhenUsed="1"/>
+    <w:lsdException w:name="Table Elegant" w:semiHidden="1" w:unhideWhenUsed="1"/>
+    <w:lsdException w:name="Table Professional" w:semiHidden="1" w:unhideWhenUsed="1"/>
+    <w:lsdException w:name="Table Subtle 1" w:semiHidden="1" w:unhideWhenUsed="1"/>
+    <w:lsdException w:name="Table Subtle 2" w:semiHidden="1" w:unhideWhenUsed="1"/>
+    <w:lsdException w:name="Table Web 1" w:semiHidden="1" w:unhideWhenUsed="1"/>
+    <w:lsdException w:name="Table Web 2" w:semiHidden="1" w:unhideWhenUsed="1"/>
+    <w:lsdException w:name="Table Web 3" w:semiHidden="1" w:unhideWhenUsed="1"/>
+    <w:lsdException w:name="Balloon Text" w:semiHidden="1" w:unhideWhenUsed="1"/>
+    <w:lsdException w:name="Table Grid" w:uiPriority="39"/>
+    <w:lsdException w:name="Table Theme" w:semiHidden="1" w:unhideWhenUsed="1"/>
+    <w:lsdException w:name="Placeholder Text" w:semiHidden="1"/>
+    <w:lsdException w:name="No Spacing" w:uiPriority="1" w:qFormat="1"/>
+    <w:lsdException w:name="Light Shading" w:uiPriority="60"/>
+    <w:lsdException w:name="Light List" w:uiPriority="61"/>
+    <w:lsdException w:name="Light Grid" w:uiPriority="62"/>
+    <w:lsdException w:name="Medium Shading 1" w:uiPriority="63"/>
+    <w:lsdException w:name="Medium Shading 2" w:uiPriority="64"/>
+    <w:lsdException w:name="Medium List 1" w:uiPriority="65"/>
+    <w:lsdException w:name="Medium List 2" w:uiPriority="66"/>
+    <w:lsdException w:name="Medium Grid 1" w:uiPriority="67"/>
+    <w:lsdException w:name="Medium Grid 2" w:uiPriority="68"/>
+    <w:lsdException w:name="Medium Grid 3" w:uiPriority="69"/>
+    <w:lsdException w:name="Dark List" w:uiPriority="70"/>
+    <w:lsdException w:name="Colorful Shading" w:uiPriority="71"/>
+    <w:lsdException w:name="Colorful List" w:uiPriority="72"/>
+    <w:lsdException w:name="Colorful Grid" w:uiPriority="73"/>
+    <w:lsdException w:name="Light Shading Accent 1" w:uiPriority="60"/>
+    <w:lsdException w:name="Light List Accent 1" w:uiPriority="61"/>
+    <w:lsdException w:name="Light Grid Accent 1" w:uiPriority="62"/>
+    <w:lsdException w:name="Medium Shading 1 Accent 1" w:uiPriority="63"/>
+    <w:lsdException w:name="Medium Shading 2 Accent 1" w:uiPriority="64"/>
+    <w:lsdException w:name="Medium List 1 Accent 1" w:uiPriority="65"/>
+    <w:lsdException w:name="Revision" w:semiHidden="1"/>
+    <w:lsdException w:name="List Paragraph" w:uiPriority="34" w:qFormat="1"/>
+    <w:lsdException w:name="Quote" w:uiPriority="29" w:qFormat="1"/>
+    <w:lsdException w:name="Intense Quote" w:uiPriority="30" w:qFormat="1"/>
+    <w:lsdException w:name="Medium List 2 Accent 1" w:uiPriority="66"/>
+    <w:lsdException w:name="Medium Grid 1 Accent 1" w:uiPriority="67"/>
+    <w:lsdException w:name="Medium Grid 2 Accent 1" w:uiPriority="68"/>
+    <w:lsdException w:name="Medium Grid 3 Accent 1" w:uiPriority="69"/>
+    <w:lsdException w:name="Dark List Accent 1" w:uiPriority="70"/>
+    <w:lsdException w:name="Colorful Shading Accent 1" w:uiPriority="71"/>
+    <w:lsdException w:name="Colorful List Accent 1" w:uiPriority="72"/>
+    <w:lsdException w:name="Colorful Grid Accent 1" w:uiPriority="73"/>
+    <w:lsdException w:name="Light Shading Accent 2" w:uiPriority="60"/>
+    <w:lsdException w:name="Light List Accent 2" w:uiPriority="61"/>
+    <w:lsdException w:name="Light Grid Accent 2" w:uiPriority="62"/>
+    <w:lsdException w:name="Medium Shading 1 Accent 2" w:uiPriority="63"/>
+    <w:lsdException w:name="Medium Shading 2 Accent 2" w:uiPriority="64"/>
+    <w:lsdException w:name="Medium List 1 Accent 2" w:uiPriority="65"/>
+    <w:lsdException w:name="Medium List 2 Accent 2" w:uiPriority="66"/>
+    <w:lsdException w:name="Medium Grid 1 Accent 2" w:uiPriority="67"/>
+    <w:lsdException w:name="Medium Grid 2 Accent 2" w:uiPriority="68"/>
+    <w:lsdException w:name="Medium Grid 3 Accent 2" w:uiPriority="69"/>
+    <w:lsdException w:name="Dark List Accent 2" w:uiPriority="70"/>
+    <w:lsdException w:name="Colorful Shading Accent 2" w:uiPriority="71"/>
+    <w:lsdException w:name="Colorful List Accent 2" w:uiPriority="72"/>
+    <w:lsdException w:name="Colorful Grid Accent 2" w:uiPriority="73"/>
+    <w:lsdException w:name="Light Shading Accent 3" w:uiPriority="60"/>
+    <w:lsdException w:name="Light List Accent 3" w:uiPriority="61"/>
+    <w:lsdException w:name="Light Grid Accent 3" w:uiPriority="62"/>
+    <w:lsdException w:name="Medium Shading 1 Accent 3" w:uiPriority="63"/>
+    <w:lsdException w:name="Medium Shading 2 Accent 3" w:uiPriority="64"/>
+    <w:lsdException w:name="Medium List 1 Accent 3" w:uiPriority="65"/>
+    <w:lsdException w:name="Medium List 2 Accent 3" w:uiPriority="66"/>
+    <w:lsdException w:name="Medium Grid 1 Accent 3" w:uiPriority="67"/>
+    <w:lsdException w:name="Medium Grid 2 Accent 3" w:uiPriority="68"/>
+    <w:lsdException w:name="Medium Grid 3 Accent 3" w:uiPriority="69"/>
+    <w:lsdException w:name="Dark List Accent 3" w:uiPriority="70"/>
+    <w:lsdException w:name="Colorful Shading Accent 3" w:uiPriority="71"/>
+    <w:lsdException w:name="Colorful List Accent 3" w:uiPriority="72"/>
+    <w:lsdException w:name="Colorful Grid Accent 3" w:uiPriority="73"/>
+    <w:lsdException w:name="Light Shading Accent 4" w:uiPriority="60"/>
+    <w:lsdException w:name="Light List Accent 4" w:uiPriority="61"/>
+    <w:lsdException w:name="Light Grid Accent 4" w:uiPriority="62"/>
+    <w:lsdException w:name="Medium Shading 1 Accent 4" w:uiPriority="63"/>
+    <w:lsdException w:name="Medium Shading 2 Accent 4" w:uiPriority="64"/>
+    <w:lsdException w:name="Medium List 1 Accent 4" w:uiPriority="65"/>
+    <w:lsdException w:name="Medium List 2 Accent 4" w:uiPriority="66"/>
+    <w:lsdException w:name="Medium Grid 1 Accent 4" w:uiPriority="67"/>
+    <w:lsdException w:name="Medium Grid 2 Accent 4" w:uiPriority="68"/>
+    <w:lsdException w:name="Medium Grid 3 Accent 4" w:uiPriority="69"/>
+    <w:lsdException w:name="Dark List Accent 4" w:uiPriority="70"/>
+    <w:lsdException w:name="Colorful Shading Accent 4" w:uiPriority="71"/>
+    <w:lsdException w:name="Colorful List Accent 4" w:uiPriority="72"/>
+    <w:lsdException w:name="Colorful Grid Accent 4" w:uiPriority="73"/>
+    <w:lsdException w:name="Light Shading Accent 5" w:uiPriority="60"/>
+    <w:lsdException w:name="Light List Accent 5" w:uiPriority="61"/>
+    <w:lsdException w:name="Light Grid Accent 5" w:uiPriority="62"/>
+    <w:lsdException w:name="Medium Shading 1 Accent 5" w:uiPriority="63"/>
+    <w:lsdException w:name="Medium Shading 2 Accent 5" w:uiPriority="64"/>
+    <w:lsdException w:name="Medium List 1 Accent 5" w:uiPriority="65"/>
+    <w:lsdException w:name="Medium List 2 Accent 5" w:uiPriority="66"/>
+    <w:lsdException w:name="Medium Grid 1 Accent 5" w:uiPriority="67"/>
+    <w:lsdException w:name="Medium Grid 2 Accent 5" w:uiPriority="68"/>
+    <w:lsdException w:name="Medium Grid 3 Accent 5" w:uiPriority="69"/>
+    <w:lsdException w:name="Dark List Accent 5" w:uiPriority="70"/>
+    <w:lsdException w:name="Colorful Shading Accent 5" w:uiPriority="71"/>
+    <w:lsdException w:name="Colorful List Accent 5" w:uiPriority="72"/>
+    <w:lsdException w:name="Colorful Grid Accent 5" w:uiPriority="73"/>
+    <w:lsdException w:name="Light Shading Accent 6" w:uiPriority="60"/>
+    <w:lsdException w:name="Light List Accent 6" w:uiPriority="61"/>
+    <w:lsdException w:name="Light Grid Accent 6" w:uiPriority="62"/>
+    <w:lsdException w:name="Medium Shading 1 Accent 6" w:uiPriority="63"/>
+    <w:lsdException w:name="Medium Shading 2 Accent 6" w:uiPriority="64"/>
+    <w:lsdException w:name="Medium List 1 Accent 6" w:uiPriority="65"/>
+    <w:lsdException w:name="Medium List 2 Accent 6" w:uiPriority="66"/>
+    <w:lsdException w:name="Medium Grid 1 Accent 6" w:uiPriority="67"/>
+    <w:lsdException w:name="Medium Grid 2 Accent 6" w:uiPriority="68"/>
+    <w:lsdException w:name="Medium Grid 3 Accent 6" w:uiPriority="69"/>
+    <w:lsdException w:name="Dark List Accent 6" w:uiPriority="70"/>
+    <w:lsdException w:name="Colorful Shading Accent 6" w:uiPriority="71"/>
+    <w:lsdException w:name="Colorful List Accent 6" w:uiPriority="72"/>
+    <w:lsdException w:name="Colorful Grid Accent 6" w:uiPriority="73"/>
+    <w:lsdException w:name="Subtle Emphasis" w:uiPriority="19" w:qFormat="1"/>
+    <w:lsdException w:name="Intense Emphasis" w:uiPriority="21" w:qFormat="1"/>
+    <w:lsdException w:name="Subtle Reference" w:uiPriority="31" w:qFormat="1"/>
+    <w:lsdException w:name="Intense Reference" w:uiPriority="32" w:qFormat="1"/>
+    <w:lsdException w:name="Book Title" w:uiPriority="33" w:qFormat="1"/>
+    <w:lsdException w:name="Bibliography" w:semiHidden="1" w:uiPriority="37" w:unhideWhenUsed="1"/>
+    <w:lsdException w:name="TOC Heading" w:semiHidden="1" w:uiPriority="39" w:unhideWhenUsed="1" w:qFormat="1"/>
+    <w:lsdException w:name="Plain Table 1" w:uiPriority="41"/>
+    <w:lsdException w:name="Plain Table 2" w:uiPriority="42"/>
+    <w:lsdException w:name="Plain Table 3" w:uiPriority="43"/>
+    <w:lsdException w:name="Plain Table 4" w:uiPriority="44"/>
+    <w:lsdException w:name="Plain Table 5" w:uiPriority="45"/>
+    <w:lsdException w:name="Grid Table Light" w:uiPriority="40"/>
+    <w:lsdException w:name="Grid Table 1 Light" w:uiPriority="46"/>
+    <w:lsdException w:name="Grid Table 2" w:uiPriority="47"/>
+    <w:lsdException w:name="Grid Table 3" w:uiPriority="48"/>
+    <w:lsdException w:name="Grid Table 4" w:uiPriority="49"/>
+    <w:lsdException w:name="Grid Table 5 Dark" w:uiPriority="50"/>
+    <w:lsdException w:name="Grid Table 6 Colorful" w:uiPriority="51"/>
+    <w:lsdException w:name="Grid Table 7 Colorful" w:uiPriority="52"/>
+    <w:lsdException w:name="Grid Table 1 Light Accent 1" w:uiPriority="46"/>
+    <w:lsdException w:name="Grid Table 2 Accent 1" w:uiPriority="47"/>
+    <w:lsdException w:name="Grid Table 3 Accent 1" w:uiPriority="48"/>
+    <w:lsdException w:name="Grid Table 4 Accent 1" w:uiPriority="49"/>
+    <w:lsdException w:name="Grid Table 5 Dark Accent 1" w:uiPriority="50"/>
+    <w:lsdException w:name="Grid Table 6 Colorful Accent 1" w:uiPriority="51"/>
+    <w:lsdException w:name="Grid Table 7 Colorful Accent 1" w:uiPriority="52"/>
+    <w:lsdException w:name="Grid Table 1 Light Accent 2" w:uiPriority="46"/>
+    <w:lsdException w:name="Grid Table 2 Accent 2" w:uiPriority="47"/>
+    <w:lsdException w:name="Grid Table 3 Accent 2" w:uiPriority="48"/>
+    <w:lsdException w:name="Grid Table 4 Accent 2" w:uiPriority="49"/>
+    <w:lsdException w:name="Grid Table 5 Dark Accent 2" w:uiPriority="50"/>
+    <w:lsdException w:name="Grid Table 6 Colorful Accent 2" w:uiPriority="51"/>
+    <w:lsdException w:name="Grid Table 7 Colorful Accent 2" w:uiPriority="52"/>
+    <w:lsdException w:name="Grid Table 1 Light Accent 3" w:uiPriority="46"/>
+    <w:lsdException w:name="Grid Table 2 Accent 3" w:uiPriority="47"/>
+    <w:lsdException w:name="Grid Table 3 Accent 3" w:uiPriority="48"/>
+    <w:lsdException w:name="Grid Table 4 Accent 3" w:uiPriority="49"/>
+    <w:lsdException w:name="Grid Table 5 Dark Accent 3" w:uiPriority="50"/>
+    <w:lsdException w:name="Grid Table 6 Colorful Accent 3" w:uiPriority="51"/>
+    <w:lsdException w:name="Grid Table 7 Colorful Accent 3" w:uiPriority="52"/>
+    <w:lsdException w:name="Grid Table 1 Light Accent 4" w:uiPriority="46"/>
+    <w:lsdException w:name="Grid Table 2 Accent 4" w:uiPriority="47"/>
+    <w:lsdException w:name="Grid Table 3 Accent 4" w:uiPriority="48"/>
+    <w:lsdException w:name="Grid Table 4 Accent 4" w:uiPriority="49"/>
+    <w:lsdException w:name="Grid Table 5 Dark Accent 4" w:uiPriority="50"/>
+    <w:lsdException w:name="Grid Table 6 Colorful Accent 4" w:uiPriority="51"/>
+    <w:lsdException w:name="Grid Table 7 Colorful Accent 4" w:uiPriority="52"/>
+    <w:lsdException w:name="Grid Table 1 Light Accent 5" w:uiPriority="46"/>
+    <w:lsdException w:name="Grid Table 2 Accent 5" w:uiPriority="47"/>
+    <w:lsdException w:name="Grid Table 3 Accent 5" w:uiPriority="48"/>
+    <w:lsdException w:name="Grid Table 4 Accent 5" w:uiPriority="49"/>
+    <w:lsdException w:name="Grid Table 5 Dark Accent 5" w:uiPriority="50"/>
+    <w:lsdException w:name="Grid Table 6 Colorful Accent 5" w:uiPriority="51"/>
+    <w:lsdException w:name="Grid Table 7 Colorful Accent 5" w:uiPriority="52"/>
+    <w:lsdException w:name="Grid Table 1 Light Accent 6" w:uiPriority="46"/>
+    <w:lsdException w:name="Grid Table 2 Accent 6" w:uiPriority="47"/>
+    <w:lsdException w:name="Grid Table 3 Accent 6" w:uiPriority="48"/>
+    <w:lsdException w:name="Grid Table 4 Accent 6" w:uiPriority="49"/>
+    <w:lsdException w:name="Grid Table 5 Dark Accent 6" w:uiPriority="50"/>
+    <w:lsdException w:name="Grid Table 6 Colorful Accent 6" w:uiPriority="51"/>
+    <w:lsdException w:name="Grid Table 7 Colorful Accent 6" w:uiPriority="52"/>
+    <w:lsdException w:name="List Table 1 Light" w:uiPriority="46"/>
+    <w:lsdException w:name="List Table 2" w:uiPriority="47"/>
+    <w:lsdException w:name="List Table 3" w:uiPriority="48"/>
+    <w:lsdException w:name="List Table 4" w:uiPriority="49"/>
+    <w:lsdException w:name="List Table 5 Dark" w:uiPriority="50"/>
+    <w:lsdException w:name="List Table 6 Colorful" w:uiPriority="51"/>
+    <w:lsdException w:name="List Table 7 Colorful" w:uiPriority="52"/>
+    <w:lsdException w:name="List Table 1 Light Accent 1" w:uiPriority="46"/>
+    <w:lsdException w:name="List Table 2 Accent 1" w:uiPriority="47"/>
+    <w:lsdException w:name="List Table 3 Accent 1" w:uiPriority="48"/>
+    <w:lsdException w:name="List Table 4 Accent 1" w:uiPriority="49"/>
+    <w:lsdException w:name="List Table 5 Dark Accent 1" w:uiPriority="50"/>
+    <w:lsdException w:name="List Table 6 Colorful Accent 1" w:uiPriority="51"/>
+    <w:lsdException w:name="List Table 7 Colorful Accent 1" w:uiPriority="52"/>
+    <w:lsdException w:name="List Table 1 Light Accent 2" w:uiPriority="46"/>
+    <w:lsdException w:name="List Table 2 Accent 2" w:uiPriority="47"/>
+    <w:lsdException w:name="List Table 3 Accent 2" w:uiPriority="48"/>
+    <w:lsdException w:name="List Table 4 Accent 2" w:uiPriority="49"/>
+    <w:lsdException w:name="List Table 5 Dark Accent 2" w:uiPriority="50"/>
+    <w:lsdException w:name="List Table 6 Colorful Accent 2" w:uiPriority="51"/>
+    <w:lsdException w:name="List Table 7 Colorful Accent 2" w:uiPriority="52"/>
+    <w:lsdException w:name="List Table 1 Light Accent 3" w:uiPriority="46"/>
+    <w:lsdException w:name="List Table 2 Accent 3" w:uiPriority="47"/>
+    <w:lsdException w:name="List Table 3 Accent 3" w:uiPriority="48"/>
+    <w:lsdException w:name="List Table 4 Accent 3" w:uiPriority="49"/>
+    <w:lsdException w:name="List Table 5 Dark Accent 3" w:uiPriority="50"/>
+    <w:lsdException w:name="List Table 6 Colorful Accent 3" w:uiPriority="51"/>
+    <w:lsdException w:name="List Table 7 Colorful Accent 3" w:uiPriority="52"/>
+    <w:lsdException w:name="List Table 1 Light Accent 4" w:uiPriority="46"/>
+    <w:lsdException w:name="List Table 2 Accent 4" w:uiPriority="47"/>
+    <w:lsdException w:name="List Table 3 Accent 4" w:uiPriority="48"/>
+    <w:lsdException w:name="List Table 4 Accent 4" w:uiPriority="49"/>
+    <w:lsdException w:name="List Table 5 Dark Accent 4" w:uiPriority="50"/>
+    <w:lsdException w:name="List Table 6 Colorful Accent 4" w:uiPriority="51"/>
+    <w:lsdException w:name="List Table 7 Colorful Accent 4" w:uiPriority="52"/>
+    <w:lsdException w:name="List Table 1 Light Accent 5" w:uiPriority="46"/>
+    <w:lsdException w:name="List Table 2 Accent 5" w:uiPriority="47"/>
+    <w:lsdException w:name="List Table 3 Accent 5" w:uiPriority="48"/>
+    <w:lsdException w:name="List Table 4 Accent 5" w:uiPriority="49"/>
+    <w:lsdException w:name="List Table 5 Dark Accent 5" w:uiPriority="50"/>
+    <w:lsdException w:name="List Table 6 Colorful Accent 5" w:uiPriority="51"/>
+    <w:lsdException w:name="List Table 7 Colorful Accent 5" w:uiPriority="52"/>
+    <w:lsdException w:name="List Table 1 Light Accent 6" w:uiPriority="46"/>
+    <w:lsdException w:name="List Table 2 Accent 6" w:uiPriority="47"/>
+    <w:lsdException w:name="List Table 3 Accent 6" w:uiPriority="48"/>
+    <w:lsdException w:name="List Table 4 Accent 6" w:uiPriority="49"/>
+    <w:lsdException w:name="List Table 5 Dark Accent 6" w:uiPriority="50"/>
+    <w:lsdException w:name="List Table 6 Colorful Accent 6" w:uiPriority="51"/>
+    <w:lsdException w:name="List Table 7 Colorful Accent 6" w:uiPriority="52"/>
   </w:latentStyles>
   <w:style w:type="paragraph" w:default="1" w:styleId="Normal">
     <w:name w:val="Normal"/>
@@ -704,7 +1095,6 @@
     <w:uiPriority w:val="99"/>
     <w:semiHidden/>
     <w:unhideWhenUsed/>
-    <w:qFormat/>
     <w:tblPr>
       <w:tblInd w:w="0" w:type="dxa"/>
       <w:tblCellMar>
@@ -756,7 +1146,6 @@
     <w:basedOn w:val="Normal"/>
     <w:link w:val="HeaderChar"/>
     <w:uiPriority w:val="99"/>
-    <w:semiHidden/>
     <w:unhideWhenUsed/>
     <w:rsid w:val="001B5377"/>
     <w:pPr>
@@ -772,7 +1161,6 @@
     <w:basedOn w:val="DefaultParagraphFont"/>
     <w:link w:val="Header"/>
     <w:uiPriority w:val="99"/>
-    <w:semiHidden/>
     <w:rsid w:val="001B5377"/>
   </w:style>
   <w:style w:type="paragraph" w:styleId="Footer">
@@ -1055,7 +1443,7 @@
   <a:extraClrSchemeLst/>
   <a:extLst>
     <a:ext uri="{05A4C25C-085E-4340-85A3-A5531E510DB2}">
-      <thm15:themeFamily xmlns:thm15="http://schemas.microsoft.com/office/thememl/2012/main" xmlns="" name="Office Theme" id="{62F939B6-93AF-4DB8-9C6B-D6C7DFDC589F}" vid="{4A3C46E8-61CC-4603-A589-7422A47A8E4A}"/>
+      <thm15:themeFamily xmlns:thm15="http://schemas.microsoft.com/office/thememl/2012/main" name="Office Theme" id="{62F939B6-93AF-4DB8-9C6B-D6C7DFDC589F}" vid="{4A3C46E8-61CC-4603-A589-7422A47A8E4A}"/>
     </a:ext>
   </a:extLst>
 </a:theme>

</xml_diff>

<commit_message>
Made some sections in the report
</commit_message>
<xml_diff>
--- a/Report.docx
+++ b/Report.docx
@@ -120,16 +120,16 @@
           <w:lang w:eastAsia="da-DK"/>
         </w:rPr>
         <w:drawing>
-          <wp:anchor distT="0" distB="0" distL="114300" distR="114300" simplePos="0" relativeHeight="251661824" behindDoc="0" locked="0" layoutInCell="1" allowOverlap="1" wp14:anchorId="450E028E" wp14:editId="4584D5E1">
+          <wp:anchor distT="0" distB="0" distL="114300" distR="114300" simplePos="0" relativeHeight="251640832" behindDoc="0" locked="0" layoutInCell="1" allowOverlap="1" wp14:anchorId="2520A36D" wp14:editId="702A41DE">
             <wp:simplePos x="0" y="0"/>
             <wp:positionH relativeFrom="column">
-              <wp:posOffset>0</wp:posOffset>
+              <wp:posOffset>-19050</wp:posOffset>
             </wp:positionH>
             <wp:positionV relativeFrom="line">
-              <wp:posOffset>377190</wp:posOffset>
+              <wp:posOffset>396240</wp:posOffset>
             </wp:positionV>
             <wp:extent cx="4688840" cy="2169160"/>
-            <wp:effectExtent l="0" t="0" r="0" b="0"/>
+            <wp:effectExtent l="95250" t="95250" r="73660" b="669290"/>
             <wp:wrapTopAndBottom/>
             <wp:docPr id="1" name="Picture 1" descr="http://www.itu.dk/people/rao/smds-e2012/lab-10/task-manager-security-protocol.png"/>
             <wp:cNvGraphicFramePr>
@@ -145,7 +145,7 @@
                     </pic:cNvPicPr>
                   </pic:nvPicPr>
                   <pic:blipFill>
-                    <a:blip r:embed="rId6">
+                    <a:blip r:embed="rId7">
                       <a:extLst>
                         <a:ext uri="{28A0092B-C50C-407E-A947-70E740481C1C}">
                           <a14:useLocalDpi xmlns:a14="http://schemas.microsoft.com/office/drawing/2010/main" val="0"/>
@@ -162,13 +162,35 @@
                       <a:off x="0" y="0"/>
                       <a:ext cx="4688840" cy="2169160"/>
                     </a:xfrm>
-                    <a:prstGeom prst="rect">
-                      <a:avLst/>
+                    <a:prstGeom prst="roundRect">
+                      <a:avLst>
+                        <a:gd name="adj" fmla="val 4167"/>
+                      </a:avLst>
                     </a:prstGeom>
-                    <a:noFill/>
-                    <a:ln>
-                      <a:noFill/>
+                    <a:solidFill>
+                      <a:srgbClr val="FFFFFF"/>
+                    </a:solidFill>
+                    <a:ln w="76200" cap="sq">
+                      <a:solidFill>
+                        <a:srgbClr val="292929"/>
+                      </a:solidFill>
+                      <a:miter lim="800000"/>
                     </a:ln>
+                    <a:effectLst>
+                      <a:reflection blurRad="12700" stA="28000" endPos="28000" dist="5000" dir="5400000" sy="-100000" algn="bl" rotWithShape="0"/>
+                    </a:effectLst>
+                    <a:scene3d>
+                      <a:camera prst="orthographicFront"/>
+                      <a:lightRig rig="threePt" dir="t">
+                        <a:rot lat="0" lon="0" rev="2700000"/>
+                      </a:lightRig>
+                    </a:scene3d>
+                    <a:sp3d>
+                      <a:bevelT h="38100"/>
+                      <a:contourClr>
+                        <a:srgbClr val="C0C0C0"/>
+                      </a:contourClr>
+                    </a:sp3d>
                   </pic:spPr>
                 </pic:pic>
               </a:graphicData>
@@ -227,13 +249,6 @@
           <w:lang w:val="en-US"/>
         </w:rPr>
       </w:pPr>
-    </w:p>
-    <w:p>
-      <w:pPr>
-        <w:rPr>
-          <w:lang w:val="en-US"/>
-        </w:rPr>
-      </w:pPr>
       <w:r>
         <w:rPr>
           <w:b/>
@@ -241,46 +256,259 @@
         </w:rPr>
         <w:t>Token Service</w:t>
       </w:r>
+      <w:proofErr w:type="gramStart"/>
       <w:r>
         <w:rPr>
           <w:b/>
           <w:lang w:val="en-US"/>
         </w:rPr>
+        <w:t>:</w:t>
+      </w:r>
+      <w:proofErr w:type="gramEnd"/>
+      <w:r>
+        <w:rPr>
+          <w:b/>
+          <w:lang w:val="en-US"/>
+        </w:rPr>
         <w:br/>
       </w:r>
+      <w:r>
+        <w:rPr>
+          <w:lang w:val="en-US"/>
+        </w:rPr>
+        <w:t>We</w:t>
+      </w:r>
+      <w:r>
+        <w:rPr>
+          <w:lang w:val="en-US"/>
+        </w:rPr>
+        <w:t xml:space="preserve"> ha</w:t>
+      </w:r>
+      <w:r>
+        <w:rPr>
+          <w:lang w:val="en-US"/>
+        </w:rPr>
+        <w:t xml:space="preserve">ve made a Token service according to the above picture, which checks ITU usernames and password </w:t>
+      </w:r>
+      <w:r>
+        <w:rPr>
+          <w:lang w:val="en-US"/>
+        </w:rPr>
+        <w:t>using</w:t>
+      </w:r>
+      <w:r>
+        <w:rPr>
+          <w:lang w:val="en-US"/>
+        </w:rPr>
+        <w:t xml:space="preserve"> SSH.</w:t>
+      </w:r>
+    </w:p>
+    <w:p>
+      <w:pPr>
+        <w:rPr>
+          <w:lang w:val="en-US"/>
+        </w:rPr>
+      </w:pPr>
+      <w:r>
+        <w:rPr>
+          <w:b/>
+          <w:lang w:val="en-US"/>
+        </w:rPr>
+        <w:t>Client</w:t>
+      </w:r>
       <w:proofErr w:type="gramStart"/>
       <w:r>
         <w:rPr>
           <w:lang w:val="en-US"/>
         </w:rPr>
-        <w:t>We</w:t>
+        <w:t>:</w:t>
       </w:r>
       <w:proofErr w:type="gramEnd"/>
       <w:r>
         <w:rPr>
           <w:lang w:val="en-US"/>
         </w:rPr>
-        <w:t xml:space="preserve"> ha</w:t>
-      </w:r>
-      <w:r>
-        <w:rPr>
-          <w:lang w:val="en-US"/>
-        </w:rPr>
-        <w:t>ve made a Token service according to the above picture, which checks ITU usernames and password with an SSH request.</w:t>
-      </w:r>
+        <w:br/>
+      </w:r>
+      <w:r>
+        <w:rPr>
+          <w:lang w:val="en-US"/>
+        </w:rPr>
+        <w:t xml:space="preserve">Our </w:t>
+      </w:r>
+      <w:r>
+        <w:rPr>
+          <w:lang w:val="en-US"/>
+        </w:rPr>
+        <w:t>client class initially authenticates itself</w:t>
+      </w:r>
+      <w:r>
+        <w:rPr>
+          <w:lang w:val="en-US"/>
+        </w:rPr>
+        <w:t xml:space="preserve"> through the Token Service. As seen in the picture, this communication is encrypted. Upon authentication the client will receive a token encrypted with a shared key only possessed by the Server and Token Service – thus unreadable by the Client.</w:t>
+      </w:r>
+      <w:r>
+        <w:rPr>
+          <w:lang w:val="en-US"/>
+        </w:rPr>
+        <w:br/>
+        <w:t>The client then connects to the server with its access token.</w:t>
+      </w:r>
+    </w:p>
+    <w:p>
+      <w:pPr>
+        <w:rPr>
+          <w:lang w:val="en-US"/>
+        </w:rPr>
+      </w:pPr>
+      <w:r>
+        <w:rPr>
+          <w:b/>
+          <w:lang w:val="en-US"/>
+        </w:rPr>
+        <w:t>Server</w:t>
+      </w:r>
+      <w:proofErr w:type="gramStart"/>
+      <w:r>
+        <w:rPr>
+          <w:b/>
+          <w:lang w:val="en-US"/>
+        </w:rPr>
+        <w:t>:</w:t>
+      </w:r>
+      <w:proofErr w:type="gramEnd"/>
+      <w:r>
+        <w:rPr>
+          <w:b/>
+          <w:lang w:val="en-US"/>
+        </w:rPr>
+        <w:br/>
+      </w:r>
+      <w:r>
+        <w:rPr>
+          <w:lang w:val="en-US"/>
+        </w:rPr>
+        <w:t>The servers role is to decrypt any tokens and check their validity before executing tasks. If 2 minutes has passed since the token was granted access is denied.</w:t>
+      </w:r>
+    </w:p>
+    <w:p>
+      <w:pPr>
+        <w:rPr>
+          <w:lang w:val="en-US"/>
+        </w:rPr>
+      </w:pPr>
+      <w:r>
+        <w:rPr>
+          <w:b/>
+          <w:lang w:val="en-US"/>
+        </w:rPr>
+        <w:t>How to test</w:t>
+      </w:r>
+      <w:proofErr w:type="gramStart"/>
+      <w:r>
+        <w:rPr>
+          <w:b/>
+          <w:lang w:val="en-US"/>
+        </w:rPr>
+        <w:t>:</w:t>
+      </w:r>
+      <w:proofErr w:type="gramEnd"/>
+      <w:r>
+        <w:rPr>
+          <w:lang w:val="en-US"/>
+        </w:rPr>
+        <w:br/>
+        <w:t>In order to test our program you will have to start the Server and then the Client.</w:t>
+      </w:r>
+      <w:r>
+        <w:rPr>
+          <w:lang w:val="en-US"/>
+        </w:rPr>
+        <w:br/>
+        <w:t>Then enter username and password as prompted, followed by the name of the task you wish to execute.</w:t>
+      </w:r>
+    </w:p>
+    <w:p>
+      <w:pPr>
+        <w:rPr>
+          <w:lang w:val="en-US"/>
+        </w:rPr>
+      </w:pPr>
+    </w:p>
+    <w:p>
+      <w:pPr>
+        <w:rPr>
+          <w:lang w:val="en-US"/>
+        </w:rPr>
+      </w:pPr>
+      <w:r>
+        <w:rPr>
+          <w:b/>
+          <w:lang w:val="en-US"/>
+        </w:rPr>
+        <w:t>Security</w:t>
+      </w:r>
+      <w:r>
+        <w:rPr>
+          <w:lang w:val="en-US"/>
+        </w:rPr>
+        <w:br/>
+        <w:t>The system is not secure. First of all in our implementation the shared keys are hardcoded in the code, and so they can’t be changed later unless the code is rewritten. If an evil person somehow gets these keys he will have access forever with nothing to do about it.</w:t>
+      </w:r>
+    </w:p>
+    <w:p>
+      <w:pPr>
+        <w:rPr>
+          <w:lang w:val="en-US"/>
+        </w:rPr>
+      </w:pPr>
+      <w:r>
+        <w:rPr>
+          <w:lang w:val="en-US"/>
+        </w:rPr>
+        <w:t>We also find it to be a bad idea that the communication between client and server is not encrypted. An eavesdropper can resend any communication with different task data.</w:t>
+      </w:r>
+    </w:p>
+    <w:p>
+      <w:pPr>
+        <w:rPr>
+          <w:lang w:val="en-US"/>
+        </w:rPr>
+      </w:pPr>
+      <w:r>
+        <w:rPr>
+          <w:lang w:val="en-US"/>
+        </w:rPr>
+        <w:br w:type="page"/>
+      </w:r>
+    </w:p>
+    <w:p>
+      <w:pPr>
+        <w:rPr>
+          <w:lang w:val="en-US"/>
+        </w:rPr>
+      </w:pPr>
+    </w:p>
+    <w:p>
+      <w:pPr>
+        <w:rPr>
+          <w:lang w:val="en-US"/>
+        </w:rPr>
+      </w:pPr>
+    </w:p>
+    <w:p>
+      <w:pPr>
+        <w:rPr>
+          <w:lang w:val="en-US"/>
+        </w:rPr>
+      </w:pPr>
       <w:bookmarkStart w:id="0" w:name="_GoBack"/>
       <w:bookmarkEnd w:id="0"/>
     </w:p>
     <w:p>
       <w:pPr>
         <w:rPr>
-          <w:lang w:val="en-US"/>
-        </w:rPr>
-      </w:pPr>
-    </w:p>
-    <w:p>
-      <w:pPr>
-        <w:rPr>
           <w:b/>
           <w:lang w:val="en-US"/>
         </w:rPr>
@@ -290,139 +518,39 @@
           <w:b/>
           <w:lang w:val="en-US"/>
         </w:rPr>
-        <w:br/>
-      </w:r>
-    </w:p>
-    <w:p>
-      <w:pPr>
-        <w:rPr>
-          <w:b/>
-          <w:lang w:val="en-US"/>
-        </w:rPr>
-      </w:pPr>
-      <w:r>
-        <w:rPr>
-          <w:b/>
-          <w:lang w:val="en-US"/>
-        </w:rPr>
-        <w:t>Concurrency</w:t>
-      </w:r>
-      <w:r>
-        <w:rPr>
-          <w:b/>
-          <w:lang w:val="en-US"/>
-        </w:rPr>
-        <w:t xml:space="preserve"> in the UDP Server</w:t>
-      </w:r>
-      <w:r>
-        <w:rPr>
-          <w:b/>
-          <w:lang w:val="en-US"/>
-        </w:rPr>
-        <w:br/>
-      </w:r>
-      <w:r>
-        <w:rPr>
-          <w:lang w:val="en-US"/>
-        </w:rPr>
-        <w:t xml:space="preserve">Our server reads a </w:t>
-      </w:r>
-      <w:proofErr w:type="spellStart"/>
-      <w:r>
-        <w:rPr>
-          <w:lang w:val="en-US"/>
-        </w:rPr>
-        <w:t>TaskList</w:t>
-      </w:r>
-      <w:proofErr w:type="spellEnd"/>
-      <w:r>
-        <w:rPr>
-          <w:lang w:val="en-US"/>
-        </w:rPr>
-        <w:t xml:space="preserve"> from XML. Clients can then connect to our server, and execute tasks.</w:t>
-      </w:r>
-      <w:r>
-        <w:rPr>
-          <w:lang w:val="en-US"/>
-        </w:rPr>
-        <w:br/>
-        <w:t>When a change is made, the server will write to XML.</w:t>
-      </w:r>
-      <w:r>
-        <w:rPr>
-          <w:lang w:val="en-US"/>
-        </w:rPr>
-        <w:br/>
-      </w:r>
-      <w:r>
-        <w:rPr>
-          <w:lang w:val="en-US"/>
-        </w:rPr>
-        <w:t xml:space="preserve">We use </w:t>
-      </w:r>
-      <w:r>
-        <w:rPr>
-          <w:lang w:val="en-US"/>
-        </w:rPr>
-        <w:t>Java</w:t>
-      </w:r>
-      <w:r>
-        <w:rPr>
-          <w:lang w:val="en-US"/>
-        </w:rPr>
-        <w:t>'s synchronized-block functionality to lock a task or a file when we make a change to these.</w:t>
-      </w:r>
-    </w:p>
-    <w:p>
-      <w:pPr>
-        <w:rPr>
-          <w:lang w:val="en-US"/>
-        </w:rPr>
-      </w:pPr>
-      <w:r>
-        <w:rPr>
-          <w:b/>
-          <w:lang w:val="en-US"/>
-        </w:rPr>
-        <w:t>Test Run</w:t>
-      </w:r>
-      <w:r>
-        <w:rPr>
-          <w:lang w:val="en-US"/>
-        </w:rPr>
-        <w:br/>
-      </w:r>
-      <w:proofErr w:type="gramStart"/>
-      <w:r>
-        <w:rPr>
-          <w:lang w:val="en-US"/>
-        </w:rPr>
-        <w:t>We</w:t>
-      </w:r>
-      <w:proofErr w:type="gramEnd"/>
-      <w:r>
-        <w:rPr>
-          <w:lang w:val="en-US"/>
-        </w:rPr>
-        <w:t xml:space="preserve"> had a test-run, as seen below. Input is marked in green.</w:t>
-      </w:r>
-    </w:p>
-    <w:p>
-      <w:pPr>
-        <w:rPr>
-          <w:lang w:val="en-US"/>
-        </w:rPr>
-      </w:pPr>
+        <w:t>A test run can be seen in the following pictures:</w:t>
+      </w:r>
+    </w:p>
+    <w:p>
+      <w:pPr>
+        <w:rPr>
+          <w:lang w:val="en-US"/>
+        </w:rPr>
+      </w:pPr>
+      <w:r>
+        <w:rPr>
+          <w:lang w:val="en-US"/>
+        </w:rPr>
+        <w:t>Server startup:</w:t>
+      </w:r>
       <w:r>
         <w:rPr>
           <w:noProof/>
           <w:lang w:eastAsia="da-DK"/>
         </w:rPr>
         <w:drawing>
-          <wp:inline distT="0" distB="0" distL="0" distR="0">
-            <wp:extent cx="4686300" cy="1924050"/>
-            <wp:effectExtent l="19050" t="0" r="0" b="0"/>
-            <wp:docPr id="6" name="Picture 1" descr="C:\Users\Claus\git\BieberFever\TaskManagerConcurrent\server_dump.png"/>
+          <wp:anchor distT="0" distB="0" distL="114300" distR="114300" simplePos="0" relativeHeight="251712512" behindDoc="0" locked="0" layoutInCell="1" allowOverlap="1" wp14:anchorId="7B245405" wp14:editId="3BB848D1">
+            <wp:simplePos x="0" y="0"/>
+            <wp:positionH relativeFrom="column">
+              <wp:posOffset>152400</wp:posOffset>
+            </wp:positionH>
+            <wp:positionV relativeFrom="line">
+              <wp:posOffset>342900</wp:posOffset>
+            </wp:positionV>
+            <wp:extent cx="2219325" cy="1152525"/>
+            <wp:effectExtent l="0" t="0" r="0" b="0"/>
+            <wp:wrapTopAndBottom/>
+            <wp:docPr id="3" name="Picture 3" descr="C:\Users\Niclas\GitHub\TokenService\testrun-server.png"/>
             <wp:cNvGraphicFramePr>
               <a:graphicFrameLocks xmlns:a="http://schemas.openxmlformats.org/drawingml/2006/main" noChangeAspect="1"/>
             </wp:cNvGraphicFramePr>
@@ -430,13 +558,19 @@
               <a:graphicData uri="http://schemas.openxmlformats.org/drawingml/2006/picture">
                 <pic:pic xmlns:pic="http://schemas.openxmlformats.org/drawingml/2006/picture">
                   <pic:nvPicPr>
-                    <pic:cNvPr id="0" name="Picture 1" descr="C:\Users\Claus\git\BieberFever\TaskManagerConcurrent\server_dump.png"/>
+                    <pic:cNvPr id="0" name="Picture 3" descr="C:\Users\Niclas\GitHub\TokenService\testrun-server.png"/>
                     <pic:cNvPicPr>
                       <a:picLocks noChangeAspect="1" noChangeArrowheads="1"/>
                     </pic:cNvPicPr>
                   </pic:nvPicPr>
                   <pic:blipFill>
-                    <a:blip r:embed="rId7" cstate="print"/>
+                    <a:blip r:embed="rId8">
+                      <a:extLst>
+                        <a:ext uri="{28A0092B-C50C-407E-A947-70E740481C1C}">
+                          <a14:useLocalDpi xmlns:a14="http://schemas.microsoft.com/office/drawing/2010/main" val="0"/>
+                        </a:ext>
+                      </a:extLst>
+                    </a:blip>
                     <a:srcRect/>
                     <a:stretch>
                       <a:fillRect/>
@@ -445,23 +579,26 @@
                   <pic:spPr bwMode="auto">
                     <a:xfrm>
                       <a:off x="0" y="0"/>
-                      <a:ext cx="4686300" cy="1924050"/>
+                      <a:ext cx="2219325" cy="1152525"/>
                     </a:xfrm>
                     <a:prstGeom prst="rect">
                       <a:avLst/>
                     </a:prstGeom>
                     <a:noFill/>
-                    <a:ln w="9525">
+                    <a:ln>
                       <a:noFill/>
-                      <a:miter lim="800000"/>
-                      <a:headEnd/>
-                      <a:tailEnd/>
                     </a:ln>
                   </pic:spPr>
                 </pic:pic>
               </a:graphicData>
             </a:graphic>
-          </wp:inline>
+            <wp14:sizeRelH relativeFrom="page">
+              <wp14:pctWidth>0</wp14:pctWidth>
+            </wp14:sizeRelH>
+            <wp14:sizeRelV relativeFrom="page">
+              <wp14:pctHeight>0</wp14:pctHeight>
+            </wp14:sizeRelV>
+          </wp:anchor>
         </w:drawing>
       </w:r>
     </w:p>
@@ -476,12 +613,19 @@
           <w:noProof/>
           <w:lang w:eastAsia="da-DK"/>
         </w:rPr>
-        <w:lastRenderedPageBreak/>
         <w:drawing>
-          <wp:inline distT="0" distB="0" distL="0" distR="0">
-            <wp:extent cx="4629150" cy="6905625"/>
-            <wp:effectExtent l="19050" t="0" r="0" b="0"/>
-            <wp:docPr id="7" name="Picture 2" descr="C:\Users\Claus\git\BieberFever\TaskManagerConcurrent\client_dump.png"/>
+          <wp:anchor distT="0" distB="0" distL="114300" distR="114300" simplePos="0" relativeHeight="251697152" behindDoc="0" locked="0" layoutInCell="1" allowOverlap="1" wp14:anchorId="0363EE92" wp14:editId="2BC4019A">
+            <wp:simplePos x="0" y="0"/>
+            <wp:positionH relativeFrom="column">
+              <wp:posOffset>-3175</wp:posOffset>
+            </wp:positionH>
+            <wp:positionV relativeFrom="line">
+              <wp:posOffset>1600200</wp:posOffset>
+            </wp:positionV>
+            <wp:extent cx="4715510" cy="3343910"/>
+            <wp:effectExtent l="0" t="0" r="0" b="0"/>
+            <wp:wrapTopAndBottom/>
+            <wp:docPr id="2" name="Picture 2" descr="C:\Users\Niclas\GitHub\TokenService\testrun.png"/>
             <wp:cNvGraphicFramePr>
               <a:graphicFrameLocks xmlns:a="http://schemas.openxmlformats.org/drawingml/2006/main" noChangeAspect="1"/>
             </wp:cNvGraphicFramePr>
@@ -489,13 +633,19 @@
               <a:graphicData uri="http://schemas.openxmlformats.org/drawingml/2006/picture">
                 <pic:pic xmlns:pic="http://schemas.openxmlformats.org/drawingml/2006/picture">
                   <pic:nvPicPr>
-                    <pic:cNvPr id="0" name="Picture 2" descr="C:\Users\Claus\git\BieberFever\TaskManagerConcurrent\client_dump.png"/>
+                    <pic:cNvPr id="0" name="Picture 2" descr="C:\Users\Niclas\GitHub\TokenService\testrun.png"/>
                     <pic:cNvPicPr>
                       <a:picLocks noChangeAspect="1" noChangeArrowheads="1"/>
                     </pic:cNvPicPr>
                   </pic:nvPicPr>
                   <pic:blipFill>
-                    <a:blip r:embed="rId8" cstate="print"/>
+                    <a:blip r:embed="rId9">
+                      <a:extLst>
+                        <a:ext uri="{28A0092B-C50C-407E-A947-70E740481C1C}">
+                          <a14:useLocalDpi xmlns:a14="http://schemas.microsoft.com/office/drawing/2010/main" val="0"/>
+                        </a:ext>
+                      </a:extLst>
+                    </a:blip>
                     <a:srcRect/>
                     <a:stretch>
                       <a:fillRect/>
@@ -504,29 +654,52 @@
                   <pic:spPr bwMode="auto">
                     <a:xfrm>
                       <a:off x="0" y="0"/>
-                      <a:ext cx="4629150" cy="6905625"/>
+                      <a:ext cx="4715510" cy="3343910"/>
                     </a:xfrm>
                     <a:prstGeom prst="rect">
                       <a:avLst/>
                     </a:prstGeom>
                     <a:noFill/>
-                    <a:ln w="9525">
+                    <a:ln>
                       <a:noFill/>
-                      <a:miter lim="800000"/>
-                      <a:headEnd/>
-                      <a:tailEnd/>
                     </a:ln>
                   </pic:spPr>
                 </pic:pic>
               </a:graphicData>
             </a:graphic>
-          </wp:inline>
+            <wp14:sizeRelH relativeFrom="page">
+              <wp14:pctWidth>0</wp14:pctWidth>
+            </wp14:sizeRelH>
+            <wp14:sizeRelV relativeFrom="page">
+              <wp14:pctHeight>0</wp14:pctHeight>
+            </wp14:sizeRelV>
+          </wp:anchor>
         </w:drawing>
       </w:r>
+      <w:r>
+        <w:rPr>
+          <w:lang w:val="en-US"/>
+        </w:rPr>
+        <w:t>Client execution:</w:t>
+      </w:r>
+    </w:p>
+    <w:p>
+      <w:pPr>
+        <w:rPr>
+          <w:lang w:val="en-US"/>
+        </w:rPr>
+      </w:pPr>
+    </w:p>
+    <w:p>
+      <w:pPr>
+        <w:rPr>
+          <w:lang w:val="en-US"/>
+        </w:rPr>
+      </w:pPr>
     </w:p>
     <w:sectPr>
-      <w:headerReference w:type="default" r:id="rId9"/>
-      <w:footerReference w:type="default" r:id="rId10"/>
+      <w:headerReference w:type="default" r:id="rId10"/>
+      <w:footerReference w:type="default" r:id="rId11"/>
       <w:pgSz w:w="11906" w:h="16838"/>
       <w:pgMar w:top="720" w:right="720" w:bottom="720" w:left="720" w:header="708" w:footer="708" w:gutter="0"/>
       <w:cols w:space="708"/>
@@ -686,6 +859,127 @@
     </w:r>
   </w:p>
 </w:hdr>
+</file>
+
+<file path=word/numbering.xml><?xml version="1.0" encoding="utf-8"?>
+<w:numbering xmlns:wpc="http://schemas.microsoft.com/office/word/2010/wordprocessingCanvas" xmlns:mc="http://schemas.openxmlformats.org/markup-compatibility/2006" xmlns:o="urn:schemas-microsoft-com:office:office" xmlns:r="http://schemas.openxmlformats.org/officeDocument/2006/relationships" xmlns:m="http://schemas.openxmlformats.org/officeDocument/2006/math" xmlns:v="urn:schemas-microsoft-com:vml" xmlns:wp14="http://schemas.microsoft.com/office/word/2010/wordprocessingDrawing" xmlns:wp="http://schemas.openxmlformats.org/drawingml/2006/wordprocessingDrawing" xmlns:w10="urn:schemas-microsoft-com:office:word" xmlns:w="http://schemas.openxmlformats.org/wordprocessingml/2006/main" xmlns:w14="http://schemas.microsoft.com/office/word/2010/wordml" xmlns:w15="http://schemas.microsoft.com/office/word/2012/wordml" xmlns:wpg="http://schemas.microsoft.com/office/word/2010/wordprocessingGroup" xmlns:wpi="http://schemas.microsoft.com/office/word/2010/wordprocessingInk" xmlns:wne="http://schemas.microsoft.com/office/word/2006/wordml" xmlns:wps="http://schemas.microsoft.com/office/word/2010/wordprocessingShape" mc:Ignorable="w14 w15 wp14">
+  <w:abstractNum w:abstractNumId="0">
+    <w:nsid w:val="16311D2A"/>
+    <w:multiLevelType w:val="multilevel"/>
+    <w:tmpl w:val="2DC2D2CC"/>
+    <w:lvl w:ilvl="0">
+      <w:start w:val="1"/>
+      <w:numFmt w:val="decimal"/>
+      <w:lvlText w:val="%1."/>
+      <w:lvlJc w:val="left"/>
+      <w:pPr>
+        <w:tabs>
+          <w:tab w:val="num" w:pos="720"/>
+        </w:tabs>
+        <w:ind w:left="720" w:hanging="360"/>
+      </w:pPr>
+    </w:lvl>
+    <w:lvl w:ilvl="1" w:tentative="1">
+      <w:start w:val="1"/>
+      <w:numFmt w:val="decimal"/>
+      <w:lvlText w:val="%2."/>
+      <w:lvlJc w:val="left"/>
+      <w:pPr>
+        <w:tabs>
+          <w:tab w:val="num" w:pos="1440"/>
+        </w:tabs>
+        <w:ind w:left="1440" w:hanging="360"/>
+      </w:pPr>
+    </w:lvl>
+    <w:lvl w:ilvl="2" w:tentative="1">
+      <w:start w:val="1"/>
+      <w:numFmt w:val="decimal"/>
+      <w:lvlText w:val="%3."/>
+      <w:lvlJc w:val="left"/>
+      <w:pPr>
+        <w:tabs>
+          <w:tab w:val="num" w:pos="2160"/>
+        </w:tabs>
+        <w:ind w:left="2160" w:hanging="360"/>
+      </w:pPr>
+    </w:lvl>
+    <w:lvl w:ilvl="3" w:tentative="1">
+      <w:start w:val="1"/>
+      <w:numFmt w:val="decimal"/>
+      <w:lvlText w:val="%4."/>
+      <w:lvlJc w:val="left"/>
+      <w:pPr>
+        <w:tabs>
+          <w:tab w:val="num" w:pos="2880"/>
+        </w:tabs>
+        <w:ind w:left="2880" w:hanging="360"/>
+      </w:pPr>
+    </w:lvl>
+    <w:lvl w:ilvl="4" w:tentative="1">
+      <w:start w:val="1"/>
+      <w:numFmt w:val="decimal"/>
+      <w:lvlText w:val="%5."/>
+      <w:lvlJc w:val="left"/>
+      <w:pPr>
+        <w:tabs>
+          <w:tab w:val="num" w:pos="3600"/>
+        </w:tabs>
+        <w:ind w:left="3600" w:hanging="360"/>
+      </w:pPr>
+    </w:lvl>
+    <w:lvl w:ilvl="5" w:tentative="1">
+      <w:start w:val="1"/>
+      <w:numFmt w:val="decimal"/>
+      <w:lvlText w:val="%6."/>
+      <w:lvlJc w:val="left"/>
+      <w:pPr>
+        <w:tabs>
+          <w:tab w:val="num" w:pos="4320"/>
+        </w:tabs>
+        <w:ind w:left="4320" w:hanging="360"/>
+      </w:pPr>
+    </w:lvl>
+    <w:lvl w:ilvl="6" w:tentative="1">
+      <w:start w:val="1"/>
+      <w:numFmt w:val="decimal"/>
+      <w:lvlText w:val="%7."/>
+      <w:lvlJc w:val="left"/>
+      <w:pPr>
+        <w:tabs>
+          <w:tab w:val="num" w:pos="5040"/>
+        </w:tabs>
+        <w:ind w:left="5040" w:hanging="360"/>
+      </w:pPr>
+    </w:lvl>
+    <w:lvl w:ilvl="7" w:tentative="1">
+      <w:start w:val="1"/>
+      <w:numFmt w:val="decimal"/>
+      <w:lvlText w:val="%8."/>
+      <w:lvlJc w:val="left"/>
+      <w:pPr>
+        <w:tabs>
+          <w:tab w:val="num" w:pos="5760"/>
+        </w:tabs>
+        <w:ind w:left="5760" w:hanging="360"/>
+      </w:pPr>
+    </w:lvl>
+    <w:lvl w:ilvl="8" w:tentative="1">
+      <w:start w:val="1"/>
+      <w:numFmt w:val="decimal"/>
+      <w:lvlText w:val="%9."/>
+      <w:lvlJc w:val="left"/>
+      <w:pPr>
+        <w:tabs>
+          <w:tab w:val="num" w:pos="6480"/>
+        </w:tabs>
+        <w:ind w:left="6480" w:hanging="360"/>
+      </w:pPr>
+    </w:lvl>
+  </w:abstractNum>
+  <w:num w:numId="1">
+    <w:abstractNumId w:val="0"/>
+  </w:num>
+</w:numbering>
 </file>
 
 <file path=word/styles.xml><?xml version="1.0" encoding="utf-8"?>
@@ -1087,7 +1381,6 @@
   <w:style w:type="character" w:default="1" w:styleId="DefaultParagraphFont">
     <w:name w:val="Default Paragraph Font"/>
     <w:uiPriority w:val="1"/>
-    <w:semiHidden/>
     <w:unhideWhenUsed/>
   </w:style>
   <w:style w:type="table" w:default="1" w:styleId="TableNormal">

</xml_diff>